<commit_message>
clean figs folder; add some basic figs t draft
</commit_message>
<xml_diff>
--- a/manuscript/draft.docx
+++ b/manuscript/draft.docx
@@ -1,6 +1,6 @@
 
 <file path=word/document.xml><?xml version="1.0" encoding="utf-8"?>
-<w:document xmlns:wpc="http://schemas.microsoft.com/office/word/2010/wordprocessingCanvas" xmlns:mc="http://schemas.openxmlformats.org/markup-compatibility/2006" xmlns:o="urn:schemas-microsoft-com:office:office" xmlns:r="http://schemas.openxmlformats.org/officeDocument/2006/relationships" xmlns:m="http://schemas.openxmlformats.org/officeDocument/2006/math" xmlns:v="urn:schemas-microsoft-com:vml" xmlns:wp14="http://schemas.microsoft.com/office/word/2010/wordprocessingDrawing" xmlns:wp="http://schemas.openxmlformats.org/drawingml/2006/wordprocessingDrawing" xmlns:w10="urn:schemas-microsoft-com:office:word" xmlns:w="http://schemas.openxmlformats.org/wordprocessingml/2006/main" xmlns:w14="http://schemas.microsoft.com/office/word/2010/wordml" xmlns:w15="http://schemas.microsoft.com/office/word/2012/wordml" xmlns:wpg="http://schemas.microsoft.com/office/word/2010/wordprocessingGroup" xmlns:wpi="http://schemas.microsoft.com/office/word/2010/wordprocessingInk" xmlns:wne="http://schemas.microsoft.com/office/word/2006/wordml" xmlns:wps="http://schemas.microsoft.com/office/word/2010/wordprocessingShape" mc:Ignorable="w14 w15 wp14">
+<w:document xmlns:wpc="http://schemas.microsoft.com/office/word/2010/wordprocessingCanvas" xmlns:mc="http://schemas.openxmlformats.org/markup-compatibility/2006" xmlns:o="urn:schemas-microsoft-com:office:office" xmlns:r="http://schemas.openxmlformats.org/officeDocument/2006/relationships" xmlns:m="http://schemas.openxmlformats.org/officeDocument/2006/math" xmlns:v="urn:schemas-microsoft-com:vml" xmlns:wp14="http://schemas.microsoft.com/office/word/2010/wordprocessingDrawing" xmlns:wp="http://schemas.openxmlformats.org/drawingml/2006/wordprocessingDrawing" xmlns:w10="urn:schemas-microsoft-com:office:word" xmlns:w="http://schemas.openxmlformats.org/wordprocessingml/2006/main" xmlns:w14="http://schemas.microsoft.com/office/word/2010/wordml" xmlns:wpg="http://schemas.microsoft.com/office/word/2010/wordprocessingGroup" xmlns:wpi="http://schemas.microsoft.com/office/word/2010/wordprocessingInk" xmlns:wne="http://schemas.microsoft.com/office/word/2006/wordml" xmlns:wps="http://schemas.microsoft.com/office/word/2010/wordprocessingShape" mc:Ignorable="w14 wp14">
   <w:body>
     <w:p>
       <w:pPr>
@@ -62,7 +62,10 @@
         <w:t>To estimate trends in age-specific mortality risks from 1990 to 2010</w:t>
       </w:r>
       <w:r>
-        <w:t>, use these trends to produce estimated age-specific risks over the period 2010 to 2015, and compare actual against projected numbers of deaths by various ages to produce estimates of total excess deaths by age 95 years in each year from 2010 to 2015.</w:t>
+        <w:t>, use these trends to produce estimated age-specific risks over the period 2</w:t>
+      </w:r>
+      <w:r>
+        <w:t xml:space="preserve">010 to 2015, and compare recorded numbers of deaths in each year against those predicted if trends in age-specific death rates observed during the New Labour period of 1997 to 2010 had continued. </w:t>
       </w:r>
     </w:p>
     <w:p>
@@ -147,6 +150,9 @@
       </w:r>
       <w:r>
         <w:t xml:space="preserve">mortality rates at older ages either increasing or falling more slowly than would have been expected if previous improvements had continued. </w:t>
+      </w:r>
+      <w:r>
+        <w:t>Given much of the apparent additional deaths have occurred amongst the old there is a need for accurate population and death records for people aged 90 years and older.</w:t>
       </w:r>
     </w:p>
     <w:p/>
@@ -338,13 +344,7 @@
                               <w:rPr>
                                 <w:rFonts w:ascii="Cambria Math" w:hAnsi="Cambria Math"/>
                               </w:rPr>
-                              <m:t>t</m:t>
-                            </m:r>
-                            <m:r>
-                              <w:rPr>
-                                <w:rFonts w:ascii="Cambria Math" w:hAnsi="Cambria Math"/>
-                              </w:rPr>
-                              <m:t>, a, s</m:t>
+                              <m:t>t, a, s</m:t>
                             </m:r>
                           </m:sub>
                         </m:sSub>
@@ -380,13 +380,7 @@
                       <w:rPr>
                         <w:rFonts w:ascii="Cambria Math" w:hAnsi="Cambria Math"/>
                       </w:rPr>
-                      <m:t>0</m:t>
-                    </m:r>
-                    <m:r>
-                      <w:rPr>
-                        <w:rFonts w:ascii="Cambria Math" w:hAnsi="Cambria Math"/>
-                      </w:rPr>
-                      <m:t>, a,s</m:t>
+                      <m:t>0, a,s</m:t>
                     </m:r>
                   </m:sub>
                 </m:sSub>
@@ -418,13 +412,7 @@
                       <w:rPr>
                         <w:rFonts w:ascii="Cambria Math" w:hAnsi="Cambria Math"/>
                       </w:rPr>
-                      <m:t>1</m:t>
-                    </m:r>
-                    <m:r>
-                      <w:rPr>
-                        <w:rFonts w:ascii="Cambria Math" w:hAnsi="Cambria Math"/>
-                      </w:rPr>
-                      <m:t>, a,s</m:t>
+                      <m:t>1, a,s</m:t>
                     </m:r>
                   </m:sub>
                 </m:sSub>
@@ -456,13 +444,7 @@
                       <w:rPr>
                         <w:rFonts w:ascii="Cambria Math" w:hAnsi="Cambria Math"/>
                       </w:rPr>
-                      <m:t>2</m:t>
-                    </m:r>
-                    <m:r>
-                      <w:rPr>
-                        <w:rFonts w:ascii="Cambria Math" w:hAnsi="Cambria Math"/>
-                      </w:rPr>
-                      <m:t>, a,s</m:t>
+                      <m:t>2, a,s</m:t>
                     </m:r>
                   </m:sub>
                 </m:sSub>
@@ -494,13 +476,7 @@
                       <w:rPr>
                         <w:rFonts w:ascii="Cambria Math" w:hAnsi="Cambria Math"/>
                       </w:rPr>
-                      <m:t>3</m:t>
-                    </m:r>
-                    <m:r>
-                      <w:rPr>
-                        <w:rFonts w:ascii="Cambria Math" w:hAnsi="Cambria Math"/>
-                      </w:rPr>
-                      <m:t>, a,s</m:t>
+                      <m:t>3, a,s</m:t>
                     </m:r>
                   </m:sub>
                 </m:sSub>
@@ -532,13 +508,7 @@
                       <w:rPr>
                         <w:rFonts w:ascii="Cambria Math" w:hAnsi="Cambria Math"/>
                       </w:rPr>
-                      <m:t>4</m:t>
-                    </m:r>
-                    <m:r>
-                      <w:rPr>
-                        <w:rFonts w:ascii="Cambria Math" w:hAnsi="Cambria Math"/>
-                      </w:rPr>
-                      <m:t>,a,s</m:t>
+                      <m:t>4,a,s</m:t>
                     </m:r>
                   </m:sub>
                 </m:sSub>
@@ -570,13 +540,7 @@
                       <w:rPr>
                         <w:rFonts w:ascii="Cambria Math" w:hAnsi="Cambria Math"/>
                       </w:rPr>
-                      <m:t>5</m:t>
-                    </m:r>
-                    <m:r>
-                      <w:rPr>
-                        <w:rFonts w:ascii="Cambria Math" w:hAnsi="Cambria Math"/>
-                      </w:rPr>
-                      <m:t>,a,s</m:t>
+                      <m:t>5,a,s</m:t>
                     </m:r>
                   </m:sub>
                 </m:sSub>
@@ -630,13 +594,7 @@
               <w:rPr>
                 <w:rFonts w:ascii="Cambria Math" w:hAnsi="Cambria Math"/>
               </w:rPr>
-              <m:t>t</m:t>
-            </m:r>
-            <m:r>
-              <w:rPr>
-                <w:rFonts w:ascii="Cambria Math" w:hAnsi="Cambria Math"/>
-              </w:rPr>
-              <m:t>, a, s</m:t>
+              <m:t>t, a, s</m:t>
             </m:r>
           </m:sub>
         </m:sSub>
@@ -648,7 +606,13 @@
         <w:t xml:space="preserve"> is the mortality rate (death count divided by population count) in year t, at age a, and for sex s; </w:t>
       </w:r>
       <w:r>
-        <w:t xml:space="preserve">t is year; L is a dummy variable indicating the years, 1997 to 2010, in which New Labour were in government; R is a dummy variable indicating 2008 and 2009, the years in which the UK economy entered a recession as a result of the GFC, and </w:t>
+        <w:t>t is year</w:t>
+      </w:r>
+      <w:r>
+        <w:t xml:space="preserve"> since the first year included (1990)</w:t>
+      </w:r>
+      <w:r>
+        <w:t xml:space="preserve">; L is a dummy variable indicating the years, 1997 to 2010, in which New Labour were in government; R is a dummy variable indicating 2008 and 2009, the years in which the UK economy entered a recession as a result of the GFC, and </w:t>
       </w:r>
       <m:oMath>
         <m:r>
@@ -876,13 +840,7 @@
                       <w:rPr>
                         <w:rFonts w:ascii="Cambria Math" w:hAnsi="Cambria Math"/>
                       </w:rPr>
-                      <m:t>t</m:t>
-                    </m:r>
-                    <m:r>
-                      <w:rPr>
-                        <w:rFonts w:ascii="Cambria Math" w:hAnsi="Cambria Math"/>
-                      </w:rPr>
-                      <m:t>, a, s</m:t>
+                      <m:t>t, a, s</m:t>
                     </m:r>
                   </m:sub>
                 </m:sSub>
@@ -948,13 +906,7 @@
                   <w:rPr>
                     <w:rFonts w:ascii="Cambria Math" w:hAnsi="Cambria Math"/>
                   </w:rPr>
-                  <m:t>a,s</m:t>
-                </m:r>
-                <m:r>
-                  <w:rPr>
-                    <w:rFonts w:ascii="Cambria Math" w:hAnsi="Cambria Math"/>
-                  </w:rPr>
-                  <m:t>, t</m:t>
+                  <m:t>a,s, t</m:t>
                 </m:r>
               </m:sub>
               <m:sup>
@@ -1072,31 +1024,7 @@
                           <w:rPr>
                             <w:rFonts w:ascii="Cambria Math" w:hAnsi="Cambria Math"/>
                           </w:rPr>
-                          <m:t>t</m:t>
-                        </m:r>
-                        <m:r>
-                          <w:rPr>
-                            <w:rFonts w:ascii="Cambria Math" w:hAnsi="Cambria Math"/>
-                          </w:rPr>
-                          <m:t>,</m:t>
-                        </m:r>
-                        <m:r>
-                          <w:rPr>
-                            <w:rFonts w:ascii="Cambria Math" w:hAnsi="Cambria Math"/>
-                          </w:rPr>
-                          <m:t>a</m:t>
-                        </m:r>
-                        <m:r>
-                          <w:rPr>
-                            <w:rFonts w:ascii="Cambria Math" w:hAnsi="Cambria Math"/>
-                          </w:rPr>
-                          <m:t xml:space="preserve">, </m:t>
-                        </m:r>
-                        <m:r>
-                          <w:rPr>
-                            <w:rFonts w:ascii="Cambria Math" w:hAnsi="Cambria Math"/>
-                          </w:rPr>
-                          <m:t>s</m:t>
+                          <m:t>t,a, s</m:t>
                         </m:r>
                       </m:sub>
                       <m:sup>
@@ -1268,13 +1196,7 @@
           </w:tcPr>
           <w:p>
             <w:r>
-              <w:t>(</w:t>
-            </w:r>
-            <w:r>
-              <w:t>2</w:t>
-            </w:r>
-            <w:r>
-              <w:t>)</w:t>
+              <w:t>(2)</w:t>
             </w:r>
           </w:p>
         </w:tc>
@@ -1288,13 +1210,7 @@
         </w:rPr>
       </w:pPr>
       <w:r>
-        <w:t xml:space="preserve">Predicted numbers of deaths </w:t>
-      </w:r>
-      <w:r>
-        <w:t>at each age, for each sex, and</w:t>
-      </w:r>
-      <w:r>
-        <w:t xml:space="preserve"> in each year from 2011 to 2015 </w:t>
+        <w:t xml:space="preserve">Predicted numbers of deaths at each age, for each sex, and in each year from 2011 to 2015 </w:t>
       </w:r>
       <m:oMath>
         <m:sSubSup>
@@ -1731,13 +1647,7 @@
                       <w:rPr>
                         <w:rFonts w:ascii="Cambria Math" w:hAnsi="Cambria Math"/>
                       </w:rPr>
-                      <m:t>t</m:t>
-                    </m:r>
-                    <m:r>
-                      <w:rPr>
-                        <w:rFonts w:ascii="Cambria Math" w:hAnsi="Cambria Math"/>
-                      </w:rPr>
-                      <m:t>, a, s</m:t>
+                      <m:t>t, a, s</m:t>
                     </m:r>
                   </m:sub>
                   <m:sup>
@@ -1761,13 +1671,7 @@
           <w:p/>
           <w:p>
             <w:r>
-              <w:t>(</w:t>
-            </w:r>
-            <w:r>
-              <w:t>3</w:t>
-            </w:r>
-            <w:r>
-              <w:t>)</w:t>
+              <w:t>(3)</w:t>
             </w:r>
           </w:p>
         </w:tc>
@@ -1809,13 +1713,7 @@
               <w:rPr>
                 <w:rFonts w:ascii="Cambria Math" w:hAnsi="Cambria Math"/>
               </w:rPr>
-              <m:t>t</m:t>
-            </m:r>
-            <m:r>
-              <w:rPr>
-                <w:rFonts w:ascii="Cambria Math" w:hAnsi="Cambria Math"/>
-              </w:rPr>
-              <m:t>, a, s</m:t>
+              <m:t>t, a, s</m:t>
             </m:r>
           </m:sub>
           <m:sup>
@@ -1886,13 +1784,7 @@
           <w:rPr>
             <w:rFonts w:ascii="Cambria Math" w:eastAsiaTheme="minorEastAsia" w:hAnsi="Cambria Math"/>
           </w:rPr>
-          <m:t>=</m:t>
-        </m:r>
-        <m:r>
-          <w:rPr>
-            <w:rFonts w:ascii="Cambria Math" w:eastAsiaTheme="minorEastAsia" w:hAnsi="Cambria Math"/>
-          </w:rPr>
-          <m:t xml:space="preserve"> </m:t>
+          <m:t xml:space="preserve">= </m:t>
         </m:r>
         <m:sSub>
           <m:sSubPr>
@@ -1990,19 +1882,7 @@
               <w:rPr>
                 <w:rFonts w:ascii="Cambria Math" w:eastAsiaTheme="minorEastAsia" w:hAnsi="Cambria Math"/>
               </w:rPr>
-              <m:t>t,</m:t>
-            </m:r>
-            <m:r>
-              <w:rPr>
-                <w:rFonts w:ascii="Cambria Math" w:eastAsiaTheme="minorEastAsia" w:hAnsi="Cambria Math"/>
-              </w:rPr>
-              <m:t>A</m:t>
-            </m:r>
-            <m:r>
-              <w:rPr>
-                <w:rFonts w:ascii="Cambria Math" w:eastAsiaTheme="minorEastAsia" w:hAnsi="Cambria Math"/>
-              </w:rPr>
-              <m:t>,s</m:t>
+              <m:t>t,A,s</m:t>
             </m:r>
           </m:sub>
         </m:sSub>
@@ -2010,13 +1890,7 @@
           <w:rPr>
             <w:rFonts w:ascii="Cambria Math" w:eastAsiaTheme="minorEastAsia" w:hAnsi="Cambria Math"/>
           </w:rPr>
-          <m:t>=</m:t>
-        </m:r>
-        <m:r>
-          <w:rPr>
-            <w:rFonts w:ascii="Cambria Math" w:eastAsiaTheme="minorEastAsia" w:hAnsi="Cambria Math"/>
-          </w:rPr>
-          <m:t xml:space="preserve"> </m:t>
+          <m:t xml:space="preserve">= </m:t>
         </m:r>
         <m:nary>
           <m:naryPr>
@@ -2169,9 +2043,194 @@
       </w:r>
     </w:p>
     <w:p>
+      <w:r>
+        <w:t xml:space="preserve">Figure X summarises the regression parameter estimates for each of the nearly two hundred separate regression models produced. The solid line indicates the point estimate of a given </w:t>
+      </w:r>
+      <w:r>
+        <w:t xml:space="preserve">model parameter for a particular age and gender; the confidence band indicates plus or minus two standard errors above that particular parameter, slightly more conservative than the usual 95% coverage shown. A vertical dashed line is added at age 65, male retirement age. </w:t>
+      </w:r>
+    </w:p>
+    <w:p>
+      <w:r>
+        <w:t xml:space="preserve">As the response variable is log 10 mortality risk, the (intercept) parameter (Beta0 above) shows the variation of log10 mortality risk with age in 1990. The well-known ‘bathtub curve’ relationship </w:t>
+      </w:r>
+      <w:r>
+        <w:t xml:space="preserve">is seen here, high in infancy, then rapidly declining, before rising again during adulthood and then rising log-linearly from around the age of 30 onwards. Given the mortality risk uses base 10, -1 implies a 1 in 10 risk of dying in the next year, -2 a 1 in 100 risk, -3 a one in 1000 risk, and -4 a 1 in 10000 risk. </w:t>
+      </w:r>
+    </w:p>
+    <w:p>
+      <w:r>
+        <w:t xml:space="preserve">The variable ‘year’ shows the </w:t>
+      </w:r>
+      <w:r>
+        <w:t xml:space="preserve">rate of change in mortality rates over the 20 years included in the models. These are negative for all ages and statistically significant, indicating clear reductions in mortality risk. On the log scale, these are greatest in early childhood and approaching retirement age, but given the baseline risk is much higher at older than younger ages small annual falls in mortality risk can confer very large substantive reductions in death rates. </w:t>
+      </w:r>
+    </w:p>
+    <w:p>
+      <w:r>
+        <w:t>The coefficients ‘</w:t>
+      </w:r>
+      <w:proofErr w:type="spellStart"/>
+      <w:r>
+        <w:t>newlabTRUE</w:t>
+      </w:r>
+      <w:proofErr w:type="spellEnd"/>
+      <w:r>
+        <w:t>’ and ‘</w:t>
+      </w:r>
+      <w:proofErr w:type="spellStart"/>
+      <w:r>
+        <w:t>year</w:t>
+      </w:r>
+      <w:proofErr w:type="gramStart"/>
+      <w:r>
+        <w:t>:newlabTRUE</w:t>
+      </w:r>
+      <w:proofErr w:type="spellEnd"/>
+      <w:r>
+        <w:t>’</w:t>
+      </w:r>
+      <w:proofErr w:type="gramEnd"/>
+      <w:r>
+        <w:t xml:space="preserve"> jointly allow for different intercepts and gradients over time during the New Labour years than during other years. The confidence bands indicate that </w:t>
+      </w:r>
+      <w:r>
+        <w:t xml:space="preserve">at most ages in single years the </w:t>
+      </w:r>
+      <w:r>
+        <w:t xml:space="preserve">coefficients are not statistically significant, except at a number of ages after male retirement age. Neither of the series of coefficients associated with the GFC </w:t>
+      </w:r>
+      <w:proofErr w:type="gramStart"/>
+      <w:r>
+        <w:t>appear</w:t>
+      </w:r>
+      <w:proofErr w:type="gramEnd"/>
+      <w:r>
+        <w:t xml:space="preserve"> statistically significant. </w:t>
+      </w:r>
+    </w:p>
+    <w:p/>
+    <w:p>
+      <w:pPr>
+        <w:keepNext/>
+      </w:pPr>
+      <w:r>
+        <w:lastRenderedPageBreak/>
+        <w:pict>
+          <v:shapetype id="_x0000_t75" coordsize="21600,21600" o:spt="75" o:preferrelative="t" path="m@4@5l@4@11@9@11@9@5xe" filled="f" stroked="f">
+            <v:stroke joinstyle="miter"/>
+            <v:formulas>
+              <v:f eqn="if lineDrawn pixelLineWidth 0"/>
+              <v:f eqn="sum @0 1 0"/>
+              <v:f eqn="sum 0 0 @1"/>
+              <v:f eqn="prod @2 1 2"/>
+              <v:f eqn="prod @3 21600 pixelWidth"/>
+              <v:f eqn="prod @3 21600 pixelHeight"/>
+              <v:f eqn="sum @0 0 1"/>
+              <v:f eqn="prod @6 1 2"/>
+              <v:f eqn="prod @7 21600 pixelWidth"/>
+              <v:f eqn="sum @8 21600 0"/>
+              <v:f eqn="prod @7 21600 pixelHeight"/>
+              <v:f eqn="sum @10 21600 0"/>
+            </v:formulas>
+            <v:path o:extrusionok="f" gradientshapeok="t" o:connecttype="rect"/>
+            <o:lock v:ext="edit" aspectratio="t"/>
+          </v:shapetype>
+          <v:shape id="_x0000_i1026" type="#_x0000_t75" style="width:451.2pt;height:676.8pt">
+            <v:imagedata r:id="rId7" o:title="ons_only_coefficients_with_age"/>
+          </v:shape>
+        </w:pict>
+      </w:r>
+    </w:p>
+    <w:p>
+      <w:pPr>
+        <w:pStyle w:val="Caption"/>
+      </w:pPr>
+      <w:r>
+        <w:t xml:space="preserve">Figure </w:t>
+      </w:r>
+      <w:fldSimple w:instr=" SEQ Figure \* ARABIC ">
+        <w:r>
+          <w:rPr>
+            <w:noProof/>
+          </w:rPr>
+          <w:t>1</w:t>
+        </w:r>
+      </w:fldSimple>
+      <w:r>
+        <w:t xml:space="preserve"> Model coefficients</w:t>
+      </w:r>
+    </w:p>
+    <w:p>
+      <w:pPr>
+        <w:keepNext/>
+      </w:pPr>
+      <w:r>
+        <w:lastRenderedPageBreak/>
+        <w:pict>
+          <v:shape id="_x0000_i1025" type="#_x0000_t75" style="width:451.2pt;height:451.2pt">
+            <v:imagedata r:id="rId8" o:title="olderages_composite"/>
+          </v:shape>
+        </w:pict>
+      </w:r>
+    </w:p>
+    <w:p>
+      <w:pPr>
+        <w:pStyle w:val="Caption"/>
+      </w:pPr>
+      <w:r>
+        <w:t xml:space="preserve">Figure </w:t>
+      </w:r>
+      <w:fldSimple w:instr=" SEQ Figure \* ARABIC ">
+        <w:r>
+          <w:rPr>
+            <w:noProof/>
+          </w:rPr>
+          <w:t>2</w:t>
+        </w:r>
+      </w:fldSimple>
+      <w:r>
+        <w:t xml:space="preserve"> (Colour online) Observed (points) and projected (lines) age specific mortality rates for selected ages. A) Log scale; B) Identity scale</w:t>
+      </w:r>
+    </w:p>
+    <w:p/>
+    <w:p/>
+    <w:p/>
+    <w:p/>
+    <w:p>
       <w:bookmarkStart w:id="0" w:name="_GoBack"/>
+      <w:r>
+        <w:lastRenderedPageBreak/>
+        <w:pict>
+          <v:shape id="_x0000_i1027" type="#_x0000_t75" style="width:451.2pt;height:338.4pt">
+            <v:imagedata r:id="rId9" o:title="onsonly_excess_deaths_2010_2015"/>
+          </v:shape>
+        </w:pict>
+      </w:r>
       <w:bookmarkEnd w:id="0"/>
     </w:p>
+    <w:p/>
+    <w:p/>
+    <w:p>
+      <w:r>
+        <w:lastRenderedPageBreak/>
+        <w:pict>
+          <v:shape id="_x0000_i1028" type="#_x0000_t75" style="width:451.2pt;height:338.4pt">
+            <v:imagedata r:id="rId10" o:title="ons_only_total_actual_and_projected_2010_2015_logscale_olderages"/>
+          </v:shape>
+        </w:pict>
+      </w:r>
+    </w:p>
+    <w:p>
+      <w:r>
+        <w:pict>
+          <v:shape id="_x0000_i1029" type="#_x0000_t75" style="width:451.2pt;height:338.4pt">
+            <v:imagedata r:id="rId11" o:title="ons_only_total_excess_deaths_2010_2015_upto16k_extrapolated"/>
+          </v:shape>
+        </w:pict>
+      </w:r>
+    </w:p>
+    <w:p/>
     <w:p>
       <w:pPr>
         <w:pStyle w:val="Heading1"/>
@@ -2208,7 +2267,7 @@
 </file>
 
 <file path=word/endnotes.xml><?xml version="1.0" encoding="utf-8"?>
-<w:endnotes xmlns:wpc="http://schemas.microsoft.com/office/word/2010/wordprocessingCanvas" xmlns:mc="http://schemas.openxmlformats.org/markup-compatibility/2006" xmlns:o="urn:schemas-microsoft-com:office:office" xmlns:r="http://schemas.openxmlformats.org/officeDocument/2006/relationships" xmlns:m="http://schemas.openxmlformats.org/officeDocument/2006/math" xmlns:v="urn:schemas-microsoft-com:vml" xmlns:wp14="http://schemas.microsoft.com/office/word/2010/wordprocessingDrawing" xmlns:wp="http://schemas.openxmlformats.org/drawingml/2006/wordprocessingDrawing" xmlns:w10="urn:schemas-microsoft-com:office:word" xmlns:w="http://schemas.openxmlformats.org/wordprocessingml/2006/main" xmlns:w14="http://schemas.microsoft.com/office/word/2010/wordml" xmlns:w15="http://schemas.microsoft.com/office/word/2012/wordml" xmlns:wpg="http://schemas.microsoft.com/office/word/2010/wordprocessingGroup" xmlns:wpi="http://schemas.microsoft.com/office/word/2010/wordprocessingInk" xmlns:wne="http://schemas.microsoft.com/office/word/2006/wordml" xmlns:wps="http://schemas.microsoft.com/office/word/2010/wordprocessingShape" mc:Ignorable="w14 w15 wp14">
+<w:endnotes xmlns:wpc="http://schemas.microsoft.com/office/word/2010/wordprocessingCanvas" xmlns:mc="http://schemas.openxmlformats.org/markup-compatibility/2006" xmlns:o="urn:schemas-microsoft-com:office:office" xmlns:r="http://schemas.openxmlformats.org/officeDocument/2006/relationships" xmlns:m="http://schemas.openxmlformats.org/officeDocument/2006/math" xmlns:v="urn:schemas-microsoft-com:vml" xmlns:wp14="http://schemas.microsoft.com/office/word/2010/wordprocessingDrawing" xmlns:wp="http://schemas.openxmlformats.org/drawingml/2006/wordprocessingDrawing" xmlns:w10="urn:schemas-microsoft-com:office:word" xmlns:w="http://schemas.openxmlformats.org/wordprocessingml/2006/main" xmlns:w14="http://schemas.microsoft.com/office/word/2010/wordml" xmlns:wpg="http://schemas.microsoft.com/office/word/2010/wordprocessingGroup" xmlns:wpi="http://schemas.microsoft.com/office/word/2010/wordprocessingInk" xmlns:wne="http://schemas.microsoft.com/office/word/2006/wordml" xmlns:wps="http://schemas.microsoft.com/office/word/2010/wordprocessingShape" mc:Ignorable="w14 wp14">
   <w:endnote w:type="separator" w:id="-1">
     <w:p>
       <w:pPr>
@@ -2233,7 +2292,7 @@
 </file>
 
 <file path=word/footnotes.xml><?xml version="1.0" encoding="utf-8"?>
-<w:footnotes xmlns:wpc="http://schemas.microsoft.com/office/word/2010/wordprocessingCanvas" xmlns:mc="http://schemas.openxmlformats.org/markup-compatibility/2006" xmlns:o="urn:schemas-microsoft-com:office:office" xmlns:r="http://schemas.openxmlformats.org/officeDocument/2006/relationships" xmlns:m="http://schemas.openxmlformats.org/officeDocument/2006/math" xmlns:v="urn:schemas-microsoft-com:vml" xmlns:wp14="http://schemas.microsoft.com/office/word/2010/wordprocessingDrawing" xmlns:wp="http://schemas.openxmlformats.org/drawingml/2006/wordprocessingDrawing" xmlns:w10="urn:schemas-microsoft-com:office:word" xmlns:w="http://schemas.openxmlformats.org/wordprocessingml/2006/main" xmlns:w14="http://schemas.microsoft.com/office/word/2010/wordml" xmlns:w15="http://schemas.microsoft.com/office/word/2012/wordml" xmlns:wpg="http://schemas.microsoft.com/office/word/2010/wordprocessingGroup" xmlns:wpi="http://schemas.microsoft.com/office/word/2010/wordprocessingInk" xmlns:wne="http://schemas.microsoft.com/office/word/2006/wordml" xmlns:wps="http://schemas.microsoft.com/office/word/2010/wordprocessingShape" mc:Ignorable="w14 w15 wp14">
+<w:footnotes xmlns:wpc="http://schemas.microsoft.com/office/word/2010/wordprocessingCanvas" xmlns:mc="http://schemas.openxmlformats.org/markup-compatibility/2006" xmlns:o="urn:schemas-microsoft-com:office:office" xmlns:r="http://schemas.openxmlformats.org/officeDocument/2006/relationships" xmlns:m="http://schemas.openxmlformats.org/officeDocument/2006/math" xmlns:v="urn:schemas-microsoft-com:vml" xmlns:wp14="http://schemas.microsoft.com/office/word/2010/wordprocessingDrawing" xmlns:wp="http://schemas.openxmlformats.org/drawingml/2006/wordprocessingDrawing" xmlns:w10="urn:schemas-microsoft-com:office:word" xmlns:w="http://schemas.openxmlformats.org/wordprocessingml/2006/main" xmlns:w14="http://schemas.microsoft.com/office/word/2010/wordml" xmlns:wpg="http://schemas.microsoft.com/office/word/2010/wordprocessingGroup" xmlns:wpi="http://schemas.microsoft.com/office/word/2010/wordprocessingInk" xmlns:wne="http://schemas.microsoft.com/office/word/2006/wordml" xmlns:wps="http://schemas.microsoft.com/office/word/2010/wordprocessingShape" mc:Ignorable="w14 wp14">
   <w:footnote w:type="separator" w:id="-1">
     <w:p>
       <w:pPr>
@@ -2296,7 +2355,7 @@
 </file>
 
 <file path=word/styles.xml><?xml version="1.0" encoding="utf-8"?>
-<w:styles xmlns:mc="http://schemas.openxmlformats.org/markup-compatibility/2006" xmlns:r="http://schemas.openxmlformats.org/officeDocument/2006/relationships" xmlns:w="http://schemas.openxmlformats.org/wordprocessingml/2006/main" xmlns:w14="http://schemas.microsoft.com/office/word/2010/wordml" xmlns:w15="http://schemas.microsoft.com/office/word/2012/wordml" mc:Ignorable="w14 w15">
+<w:styles xmlns:mc="http://schemas.openxmlformats.org/markup-compatibility/2006" xmlns:r="http://schemas.openxmlformats.org/officeDocument/2006/relationships" xmlns:w="http://schemas.openxmlformats.org/wordprocessingml/2006/main" xmlns:w14="http://schemas.microsoft.com/office/word/2010/wordml" mc:Ignorable="w14">
   <w:docDefaults>
     <w:rPrDefault>
       <w:rPr>
@@ -2312,378 +2371,144 @@
       </w:pPr>
     </w:pPrDefault>
   </w:docDefaults>
-  <w:latentStyles w:defLockedState="0" w:defUIPriority="99" w:defSemiHidden="0" w:defUnhideWhenUsed="0" w:defQFormat="0" w:count="371">
-    <w:lsdException w:name="Normal" w:uiPriority="0" w:qFormat="1"/>
-    <w:lsdException w:name="heading 1" w:uiPriority="9" w:qFormat="1"/>
-    <w:lsdException w:name="heading 2" w:semiHidden="1" w:uiPriority="9" w:unhideWhenUsed="1" w:qFormat="1"/>
-    <w:lsdException w:name="heading 3" w:semiHidden="1" w:uiPriority="9" w:unhideWhenUsed="1" w:qFormat="1"/>
-    <w:lsdException w:name="heading 4" w:semiHidden="1" w:uiPriority="9" w:unhideWhenUsed="1" w:qFormat="1"/>
-    <w:lsdException w:name="heading 5" w:semiHidden="1" w:uiPriority="9" w:unhideWhenUsed="1" w:qFormat="1"/>
-    <w:lsdException w:name="heading 6" w:semiHidden="1" w:uiPriority="9" w:unhideWhenUsed="1" w:qFormat="1"/>
-    <w:lsdException w:name="heading 7" w:semiHidden="1" w:uiPriority="9" w:unhideWhenUsed="1" w:qFormat="1"/>
-    <w:lsdException w:name="heading 8" w:semiHidden="1" w:uiPriority="9" w:unhideWhenUsed="1" w:qFormat="1"/>
-    <w:lsdException w:name="heading 9" w:semiHidden="1" w:uiPriority="9" w:unhideWhenUsed="1" w:qFormat="1"/>
-    <w:lsdException w:name="index 1" w:semiHidden="1" w:unhideWhenUsed="1"/>
-    <w:lsdException w:name="index 2" w:semiHidden="1" w:unhideWhenUsed="1"/>
-    <w:lsdException w:name="index 3" w:semiHidden="1" w:unhideWhenUsed="1"/>
-    <w:lsdException w:name="index 4" w:semiHidden="1" w:unhideWhenUsed="1"/>
-    <w:lsdException w:name="index 5" w:semiHidden="1" w:unhideWhenUsed="1"/>
-    <w:lsdException w:name="index 6" w:semiHidden="1" w:unhideWhenUsed="1"/>
-    <w:lsdException w:name="index 7" w:semiHidden="1" w:unhideWhenUsed="1"/>
-    <w:lsdException w:name="index 8" w:semiHidden="1" w:unhideWhenUsed="1"/>
-    <w:lsdException w:name="index 9" w:semiHidden="1" w:unhideWhenUsed="1"/>
-    <w:lsdException w:name="toc 1" w:semiHidden="1" w:uiPriority="39" w:unhideWhenUsed="1"/>
-    <w:lsdException w:name="toc 2" w:semiHidden="1" w:uiPriority="39" w:unhideWhenUsed="1"/>
-    <w:lsdException w:name="toc 3" w:semiHidden="1" w:uiPriority="39" w:unhideWhenUsed="1"/>
-    <w:lsdException w:name="toc 4" w:semiHidden="1" w:uiPriority="39" w:unhideWhenUsed="1"/>
-    <w:lsdException w:name="toc 5" w:semiHidden="1" w:uiPriority="39" w:unhideWhenUsed="1"/>
-    <w:lsdException w:name="toc 6" w:semiHidden="1" w:uiPriority="39" w:unhideWhenUsed="1"/>
-    <w:lsdException w:name="toc 7" w:semiHidden="1" w:uiPriority="39" w:unhideWhenUsed="1"/>
-    <w:lsdException w:name="toc 8" w:semiHidden="1" w:uiPriority="39" w:unhideWhenUsed="1"/>
-    <w:lsdException w:name="toc 9" w:semiHidden="1" w:uiPriority="39" w:unhideWhenUsed="1"/>
-    <w:lsdException w:name="Normal Indent" w:semiHidden="1" w:unhideWhenUsed="1"/>
-    <w:lsdException w:name="footnote text" w:semiHidden="1" w:unhideWhenUsed="1"/>
-    <w:lsdException w:name="annotation text" w:semiHidden="1" w:unhideWhenUsed="1"/>
-    <w:lsdException w:name="header" w:semiHidden="1" w:unhideWhenUsed="1"/>
-    <w:lsdException w:name="footer" w:semiHidden="1" w:unhideWhenUsed="1"/>
-    <w:lsdException w:name="index heading" w:semiHidden="1" w:unhideWhenUsed="1"/>
-    <w:lsdException w:name="caption" w:semiHidden="1" w:uiPriority="35" w:unhideWhenUsed="1" w:qFormat="1"/>
-    <w:lsdException w:name="table of figures" w:semiHidden="1" w:unhideWhenUsed="1"/>
-    <w:lsdException w:name="envelope address" w:semiHidden="1" w:unhideWhenUsed="1"/>
-    <w:lsdException w:name="envelope return" w:semiHidden="1" w:unhideWhenUsed="1"/>
-    <w:lsdException w:name="footnote reference" w:semiHidden="1" w:unhideWhenUsed="1"/>
-    <w:lsdException w:name="annotation reference" w:semiHidden="1" w:unhideWhenUsed="1"/>
-    <w:lsdException w:name="line number" w:semiHidden="1" w:unhideWhenUsed="1"/>
-    <w:lsdException w:name="page number" w:semiHidden="1" w:unhideWhenUsed="1"/>
-    <w:lsdException w:name="endnote reference" w:semiHidden="1" w:unhideWhenUsed="1"/>
-    <w:lsdException w:name="endnote text" w:semiHidden="1" w:unhideWhenUsed="1"/>
-    <w:lsdException w:name="table of authorities" w:semiHidden="1" w:unhideWhenUsed="1"/>
-    <w:lsdException w:name="macro" w:semiHidden="1" w:unhideWhenUsed="1"/>
-    <w:lsdException w:name="toa heading" w:semiHidden="1" w:unhideWhenUsed="1"/>
-    <w:lsdException w:name="List" w:semiHidden="1" w:unhideWhenUsed="1"/>
-    <w:lsdException w:name="List Bullet" w:semiHidden="1" w:unhideWhenUsed="1"/>
-    <w:lsdException w:name="List Number" w:semiHidden="1" w:unhideWhenUsed="1"/>
-    <w:lsdException w:name="List 2" w:semiHidden="1" w:unhideWhenUsed="1"/>
-    <w:lsdException w:name="List 3" w:semiHidden="1" w:unhideWhenUsed="1"/>
-    <w:lsdException w:name="List 4" w:semiHidden="1" w:unhideWhenUsed="1"/>
-    <w:lsdException w:name="List 5" w:semiHidden="1" w:unhideWhenUsed="1"/>
-    <w:lsdException w:name="List Bullet 2" w:semiHidden="1" w:unhideWhenUsed="1"/>
-    <w:lsdException w:name="List Bullet 3" w:semiHidden="1" w:unhideWhenUsed="1"/>
-    <w:lsdException w:name="List Bullet 4" w:semiHidden="1" w:unhideWhenUsed="1"/>
-    <w:lsdException w:name="List Bullet 5" w:semiHidden="1" w:unhideWhenUsed="1"/>
-    <w:lsdException w:name="List Number 2" w:semiHidden="1" w:unhideWhenUsed="1"/>
-    <w:lsdException w:name="List Number 3" w:semiHidden="1" w:unhideWhenUsed="1"/>
-    <w:lsdException w:name="List Number 4" w:semiHidden="1" w:unhideWhenUsed="1"/>
-    <w:lsdException w:name="List Number 5" w:semiHidden="1" w:unhideWhenUsed="1"/>
-    <w:lsdException w:name="Title" w:uiPriority="10" w:qFormat="1"/>
-    <w:lsdException w:name="Closing" w:semiHidden="1" w:unhideWhenUsed="1"/>
-    <w:lsdException w:name="Signature" w:semiHidden="1" w:unhideWhenUsed="1"/>
-    <w:lsdException w:name="Default Paragraph Font" w:semiHidden="1" w:uiPriority="1" w:unhideWhenUsed="1"/>
-    <w:lsdException w:name="Body Text" w:semiHidden="1" w:unhideWhenUsed="1"/>
-    <w:lsdException w:name="Body Text Indent" w:semiHidden="1" w:unhideWhenUsed="1"/>
-    <w:lsdException w:name="List Continue" w:semiHidden="1" w:unhideWhenUsed="1"/>
-    <w:lsdException w:name="List Continue 2" w:semiHidden="1" w:unhideWhenUsed="1"/>
-    <w:lsdException w:name="List Continue 3" w:semiHidden="1" w:unhideWhenUsed="1"/>
-    <w:lsdException w:name="List Continue 4" w:semiHidden="1" w:unhideWhenUsed="1"/>
-    <w:lsdException w:name="List Continue 5" w:semiHidden="1" w:unhideWhenUsed="1"/>
-    <w:lsdException w:name="Message Header" w:semiHidden="1" w:unhideWhenUsed="1"/>
-    <w:lsdException w:name="Subtitle" w:uiPriority="11" w:qFormat="1"/>
-    <w:lsdException w:name="Salutation" w:semiHidden="1" w:unhideWhenUsed="1"/>
-    <w:lsdException w:name="Date" w:semiHidden="1" w:unhideWhenUsed="1"/>
-    <w:lsdException w:name="Body Text First Indent" w:semiHidden="1" w:unhideWhenUsed="1"/>
-    <w:lsdException w:name="Body Text First Indent 2" w:semiHidden="1" w:unhideWhenUsed="1"/>
-    <w:lsdException w:name="Note Heading" w:semiHidden="1" w:unhideWhenUsed="1"/>
-    <w:lsdException w:name="Body Text 2" w:semiHidden="1" w:unhideWhenUsed="1"/>
-    <w:lsdException w:name="Body Text 3" w:semiHidden="1" w:unhideWhenUsed="1"/>
-    <w:lsdException w:name="Body Text Indent 2" w:semiHidden="1" w:unhideWhenUsed="1"/>
-    <w:lsdException w:name="Body Text Indent 3" w:semiHidden="1" w:unhideWhenUsed="1"/>
-    <w:lsdException w:name="Block Text" w:semiHidden="1" w:unhideWhenUsed="1"/>
-    <w:lsdException w:name="Hyperlink" w:semiHidden="1" w:unhideWhenUsed="1"/>
-    <w:lsdException w:name="FollowedHyperlink" w:semiHidden="1" w:unhideWhenUsed="1"/>
-    <w:lsdException w:name="Strong" w:uiPriority="22" w:qFormat="1"/>
-    <w:lsdException w:name="Emphasis" w:uiPriority="20" w:qFormat="1"/>
-    <w:lsdException w:name="Document Map" w:semiHidden="1" w:unhideWhenUsed="1"/>
-    <w:lsdException w:name="Plain Text" w:semiHidden="1" w:unhideWhenUsed="1"/>
-    <w:lsdException w:name="E-mail Signature" w:semiHidden="1" w:unhideWhenUsed="1"/>
-    <w:lsdException w:name="HTML Top of Form" w:semiHidden="1" w:unhideWhenUsed="1"/>
-    <w:lsdException w:name="HTML Bottom of Form" w:semiHidden="1" w:unhideWhenUsed="1"/>
-    <w:lsdException w:name="Normal (Web)" w:semiHidden="1" w:unhideWhenUsed="1"/>
-    <w:lsdException w:name="HTML Acronym" w:semiHidden="1" w:unhideWhenUsed="1"/>
-    <w:lsdException w:name="HTML Address" w:semiHidden="1" w:unhideWhenUsed="1"/>
-    <w:lsdException w:name="HTML Cite" w:semiHidden="1" w:unhideWhenUsed="1"/>
-    <w:lsdException w:name="HTML Code" w:semiHidden="1" w:unhideWhenUsed="1"/>
-    <w:lsdException w:name="HTML Definition" w:semiHidden="1" w:unhideWhenUsed="1"/>
-    <w:lsdException w:name="HTML Keyboard" w:semiHidden="1" w:unhideWhenUsed="1"/>
-    <w:lsdException w:name="HTML Preformatted" w:semiHidden="1" w:unhideWhenUsed="1"/>
-    <w:lsdException w:name="HTML Sample" w:semiHidden="1" w:unhideWhenUsed="1"/>
-    <w:lsdException w:name="HTML Typewriter" w:semiHidden="1" w:unhideWhenUsed="1"/>
-    <w:lsdException w:name="HTML Variable" w:semiHidden="1" w:unhideWhenUsed="1"/>
-    <w:lsdException w:name="Normal Table" w:semiHidden="1" w:unhideWhenUsed="1"/>
-    <w:lsdException w:name="annotation subject" w:semiHidden="1" w:unhideWhenUsed="1"/>
-    <w:lsdException w:name="No List" w:semiHidden="1" w:unhideWhenUsed="1"/>
-    <w:lsdException w:name="Outline List 1" w:semiHidden="1" w:unhideWhenUsed="1"/>
-    <w:lsdException w:name="Outline List 2" w:semiHidden="1" w:unhideWhenUsed="1"/>
-    <w:lsdException w:name="Outline List 3" w:semiHidden="1" w:unhideWhenUsed="1"/>
-    <w:lsdException w:name="Table Simple 1" w:semiHidden="1" w:unhideWhenUsed="1"/>
-    <w:lsdException w:name="Table Simple 2" w:semiHidden="1" w:unhideWhenUsed="1"/>
-    <w:lsdException w:name="Table Simple 3" w:semiHidden="1" w:unhideWhenUsed="1"/>
-    <w:lsdException w:name="Table Classic 1" w:semiHidden="1" w:unhideWhenUsed="1"/>
-    <w:lsdException w:name="Table Classic 2" w:semiHidden="1" w:unhideWhenUsed="1"/>
-    <w:lsdException w:name="Table Classic 3" w:semiHidden="1" w:unhideWhenUsed="1"/>
-    <w:lsdException w:name="Table Classic 4" w:semiHidden="1" w:unhideWhenUsed="1"/>
-    <w:lsdException w:name="Table Colorful 1" w:semiHidden="1" w:unhideWhenUsed="1"/>
-    <w:lsdException w:name="Table Colorful 2" w:semiHidden="1" w:unhideWhenUsed="1"/>
-    <w:lsdException w:name="Table Colorful 3" w:semiHidden="1" w:unhideWhenUsed="1"/>
-    <w:lsdException w:name="Table Columns 1" w:semiHidden="1" w:unhideWhenUsed="1"/>
-    <w:lsdException w:name="Table Columns 2" w:semiHidden="1" w:unhideWhenUsed="1"/>
-    <w:lsdException w:name="Table Columns 3" w:semiHidden="1" w:unhideWhenUsed="1"/>
-    <w:lsdException w:name="Table Columns 4" w:semiHidden="1" w:unhideWhenUsed="1"/>
-    <w:lsdException w:name="Table Columns 5" w:semiHidden="1" w:unhideWhenUsed="1"/>
-    <w:lsdException w:name="Table Grid 1" w:semiHidden="1" w:unhideWhenUsed="1"/>
-    <w:lsdException w:name="Table Grid 2" w:semiHidden="1" w:unhideWhenUsed="1"/>
-    <w:lsdException w:name="Table Grid 3" w:semiHidden="1" w:unhideWhenUsed="1"/>
-    <w:lsdException w:name="Table Grid 4" w:semiHidden="1" w:unhideWhenUsed="1"/>
-    <w:lsdException w:name="Table Grid 5" w:semiHidden="1" w:unhideWhenUsed="1"/>
-    <w:lsdException w:name="Table Grid 6" w:semiHidden="1" w:unhideWhenUsed="1"/>
-    <w:lsdException w:name="Table Grid 7" w:semiHidden="1" w:unhideWhenUsed="1"/>
-    <w:lsdException w:name="Table Grid 8" w:semiHidden="1" w:unhideWhenUsed="1"/>
-    <w:lsdException w:name="Table List 1" w:semiHidden="1" w:unhideWhenUsed="1"/>
-    <w:lsdException w:name="Table List 2" w:semiHidden="1" w:unhideWhenUsed="1"/>
-    <w:lsdException w:name="Table List 3" w:semiHidden="1" w:unhideWhenUsed="1"/>
-    <w:lsdException w:name="Table List 4" w:semiHidden="1" w:unhideWhenUsed="1"/>
-    <w:lsdException w:name="Table List 5" w:semiHidden="1" w:unhideWhenUsed="1"/>
-    <w:lsdException w:name="Table List 6" w:semiHidden="1" w:unhideWhenUsed="1"/>
-    <w:lsdException w:name="Table List 7" w:semiHidden="1" w:unhideWhenUsed="1"/>
-    <w:lsdException w:name="Table List 8" w:semiHidden="1" w:unhideWhenUsed="1"/>
-    <w:lsdException w:name="Table 3D effects 1" w:semiHidden="1" w:unhideWhenUsed="1"/>
-    <w:lsdException w:name="Table 3D effects 2" w:semiHidden="1" w:unhideWhenUsed="1"/>
-    <w:lsdException w:name="Table 3D effects 3" w:semiHidden="1" w:unhideWhenUsed="1"/>
-    <w:lsdException w:name="Table Contemporary" w:semiHidden="1" w:unhideWhenUsed="1"/>
-    <w:lsdException w:name="Table Elegant" w:semiHidden="1" w:unhideWhenUsed="1"/>
-    <w:lsdException w:name="Table Professional" w:semiHidden="1" w:unhideWhenUsed="1"/>
-    <w:lsdException w:name="Table Subtle 1" w:semiHidden="1" w:unhideWhenUsed="1"/>
-    <w:lsdException w:name="Table Subtle 2" w:semiHidden="1" w:unhideWhenUsed="1"/>
-    <w:lsdException w:name="Table Web 1" w:semiHidden="1" w:unhideWhenUsed="1"/>
-    <w:lsdException w:name="Table Web 2" w:semiHidden="1" w:unhideWhenUsed="1"/>
-    <w:lsdException w:name="Table Web 3" w:semiHidden="1" w:unhideWhenUsed="1"/>
-    <w:lsdException w:name="Balloon Text" w:semiHidden="1" w:unhideWhenUsed="1"/>
-    <w:lsdException w:name="Table Grid" w:uiPriority="39"/>
-    <w:lsdException w:name="Table Theme" w:semiHidden="1" w:unhideWhenUsed="1"/>
-    <w:lsdException w:name="Placeholder Text" w:semiHidden="1"/>
-    <w:lsdException w:name="No Spacing" w:uiPriority="1" w:qFormat="1"/>
-    <w:lsdException w:name="Light Shading" w:uiPriority="60"/>
-    <w:lsdException w:name="Light List" w:uiPriority="61"/>
-    <w:lsdException w:name="Light Grid" w:uiPriority="62"/>
-    <w:lsdException w:name="Medium Shading 1" w:uiPriority="63"/>
-    <w:lsdException w:name="Medium Shading 2" w:uiPriority="64"/>
-    <w:lsdException w:name="Medium List 1" w:uiPriority="65"/>
-    <w:lsdException w:name="Medium List 2" w:uiPriority="66"/>
-    <w:lsdException w:name="Medium Grid 1" w:uiPriority="67"/>
-    <w:lsdException w:name="Medium Grid 2" w:uiPriority="68"/>
-    <w:lsdException w:name="Medium Grid 3" w:uiPriority="69"/>
-    <w:lsdException w:name="Dark List" w:uiPriority="70"/>
-    <w:lsdException w:name="Colorful Shading" w:uiPriority="71"/>
-    <w:lsdException w:name="Colorful List" w:uiPriority="72"/>
-    <w:lsdException w:name="Colorful Grid" w:uiPriority="73"/>
-    <w:lsdException w:name="Light Shading Accent 1" w:uiPriority="60"/>
-    <w:lsdException w:name="Light List Accent 1" w:uiPriority="61"/>
-    <w:lsdException w:name="Light Grid Accent 1" w:uiPriority="62"/>
-    <w:lsdException w:name="Medium Shading 1 Accent 1" w:uiPriority="63"/>
-    <w:lsdException w:name="Medium Shading 2 Accent 1" w:uiPriority="64"/>
-    <w:lsdException w:name="Medium List 1 Accent 1" w:uiPriority="65"/>
-    <w:lsdException w:name="Revision" w:semiHidden="1"/>
-    <w:lsdException w:name="List Paragraph" w:uiPriority="34" w:qFormat="1"/>
-    <w:lsdException w:name="Quote" w:uiPriority="29" w:qFormat="1"/>
-    <w:lsdException w:name="Intense Quote" w:uiPriority="30" w:qFormat="1"/>
-    <w:lsdException w:name="Medium List 2 Accent 1" w:uiPriority="66"/>
-    <w:lsdException w:name="Medium Grid 1 Accent 1" w:uiPriority="67"/>
-    <w:lsdException w:name="Medium Grid 2 Accent 1" w:uiPriority="68"/>
-    <w:lsdException w:name="Medium Grid 3 Accent 1" w:uiPriority="69"/>
-    <w:lsdException w:name="Dark List Accent 1" w:uiPriority="70"/>
-    <w:lsdException w:name="Colorful Shading Accent 1" w:uiPriority="71"/>
-    <w:lsdException w:name="Colorful List Accent 1" w:uiPriority="72"/>
-    <w:lsdException w:name="Colorful Grid Accent 1" w:uiPriority="73"/>
-    <w:lsdException w:name="Light Shading Accent 2" w:uiPriority="60"/>
-    <w:lsdException w:name="Light List Accent 2" w:uiPriority="61"/>
-    <w:lsdException w:name="Light Grid Accent 2" w:uiPriority="62"/>
-    <w:lsdException w:name="Medium Shading 1 Accent 2" w:uiPriority="63"/>
-    <w:lsdException w:name="Medium Shading 2 Accent 2" w:uiPriority="64"/>
-    <w:lsdException w:name="Medium List 1 Accent 2" w:uiPriority="65"/>
-    <w:lsdException w:name="Medium List 2 Accent 2" w:uiPriority="66"/>
-    <w:lsdException w:name="Medium Grid 1 Accent 2" w:uiPriority="67"/>
-    <w:lsdException w:name="Medium Grid 2 Accent 2" w:uiPriority="68"/>
-    <w:lsdException w:name="Medium Grid 3 Accent 2" w:uiPriority="69"/>
-    <w:lsdException w:name="Dark List Accent 2" w:uiPriority="70"/>
-    <w:lsdException w:name="Colorful Shading Accent 2" w:uiPriority="71"/>
-    <w:lsdException w:name="Colorful List Accent 2" w:uiPriority="72"/>
-    <w:lsdException w:name="Colorful Grid Accent 2" w:uiPriority="73"/>
-    <w:lsdException w:name="Light Shading Accent 3" w:uiPriority="60"/>
-    <w:lsdException w:name="Light List Accent 3" w:uiPriority="61"/>
-    <w:lsdException w:name="Light Grid Accent 3" w:uiPriority="62"/>
-    <w:lsdException w:name="Medium Shading 1 Accent 3" w:uiPriority="63"/>
-    <w:lsdException w:name="Medium Shading 2 Accent 3" w:uiPriority="64"/>
-    <w:lsdException w:name="Medium List 1 Accent 3" w:uiPriority="65"/>
-    <w:lsdException w:name="Medium List 2 Accent 3" w:uiPriority="66"/>
-    <w:lsdException w:name="Medium Grid 1 Accent 3" w:uiPriority="67"/>
-    <w:lsdException w:name="Medium Grid 2 Accent 3" w:uiPriority="68"/>
-    <w:lsdException w:name="Medium Grid 3 Accent 3" w:uiPriority="69"/>
-    <w:lsdException w:name="Dark List Accent 3" w:uiPriority="70"/>
-    <w:lsdException w:name="Colorful Shading Accent 3" w:uiPriority="71"/>
-    <w:lsdException w:name="Colorful List Accent 3" w:uiPriority="72"/>
-    <w:lsdException w:name="Colorful Grid Accent 3" w:uiPriority="73"/>
-    <w:lsdException w:name="Light Shading Accent 4" w:uiPriority="60"/>
-    <w:lsdException w:name="Light List Accent 4" w:uiPriority="61"/>
-    <w:lsdException w:name="Light Grid Accent 4" w:uiPriority="62"/>
-    <w:lsdException w:name="Medium Shading 1 Accent 4" w:uiPriority="63"/>
-    <w:lsdException w:name="Medium Shading 2 Accent 4" w:uiPriority="64"/>
-    <w:lsdException w:name="Medium List 1 Accent 4" w:uiPriority="65"/>
-    <w:lsdException w:name="Medium List 2 Accent 4" w:uiPriority="66"/>
-    <w:lsdException w:name="Medium Grid 1 Accent 4" w:uiPriority="67"/>
-    <w:lsdException w:name="Medium Grid 2 Accent 4" w:uiPriority="68"/>
-    <w:lsdException w:name="Medium Grid 3 Accent 4" w:uiPriority="69"/>
-    <w:lsdException w:name="Dark List Accent 4" w:uiPriority="70"/>
-    <w:lsdException w:name="Colorful Shading Accent 4" w:uiPriority="71"/>
-    <w:lsdException w:name="Colorful List Accent 4" w:uiPriority="72"/>
-    <w:lsdException w:name="Colorful Grid Accent 4" w:uiPriority="73"/>
-    <w:lsdException w:name="Light Shading Accent 5" w:uiPriority="60"/>
-    <w:lsdException w:name="Light List Accent 5" w:uiPriority="61"/>
-    <w:lsdException w:name="Light Grid Accent 5" w:uiPriority="62"/>
-    <w:lsdException w:name="Medium Shading 1 Accent 5" w:uiPriority="63"/>
-    <w:lsdException w:name="Medium Shading 2 Accent 5" w:uiPriority="64"/>
-    <w:lsdException w:name="Medium List 1 Accent 5" w:uiPriority="65"/>
-    <w:lsdException w:name="Medium List 2 Accent 5" w:uiPriority="66"/>
-    <w:lsdException w:name="Medium Grid 1 Accent 5" w:uiPriority="67"/>
-    <w:lsdException w:name="Medium Grid 2 Accent 5" w:uiPriority="68"/>
-    <w:lsdException w:name="Medium Grid 3 Accent 5" w:uiPriority="69"/>
-    <w:lsdException w:name="Dark List Accent 5" w:uiPriority="70"/>
-    <w:lsdException w:name="Colorful Shading Accent 5" w:uiPriority="71"/>
-    <w:lsdException w:name="Colorful List Accent 5" w:uiPriority="72"/>
-    <w:lsdException w:name="Colorful Grid Accent 5" w:uiPriority="73"/>
-    <w:lsdException w:name="Light Shading Accent 6" w:uiPriority="60"/>
-    <w:lsdException w:name="Light List Accent 6" w:uiPriority="61"/>
-    <w:lsdException w:name="Light Grid Accent 6" w:uiPriority="62"/>
-    <w:lsdException w:name="Medium Shading 1 Accent 6" w:uiPriority="63"/>
-    <w:lsdException w:name="Medium Shading 2 Accent 6" w:uiPriority="64"/>
-    <w:lsdException w:name="Medium List 1 Accent 6" w:uiPriority="65"/>
-    <w:lsdException w:name="Medium List 2 Accent 6" w:uiPriority="66"/>
-    <w:lsdException w:name="Medium Grid 1 Accent 6" w:uiPriority="67"/>
-    <w:lsdException w:name="Medium Grid 2 Accent 6" w:uiPriority="68"/>
-    <w:lsdException w:name="Medium Grid 3 Accent 6" w:uiPriority="69"/>
-    <w:lsdException w:name="Dark List Accent 6" w:uiPriority="70"/>
-    <w:lsdException w:name="Colorful Shading Accent 6" w:uiPriority="71"/>
-    <w:lsdException w:name="Colorful List Accent 6" w:uiPriority="72"/>
-    <w:lsdException w:name="Colorful Grid Accent 6" w:uiPriority="73"/>
-    <w:lsdException w:name="Subtle Emphasis" w:uiPriority="19" w:qFormat="1"/>
-    <w:lsdException w:name="Intense Emphasis" w:uiPriority="21" w:qFormat="1"/>
-    <w:lsdException w:name="Subtle Reference" w:uiPriority="31" w:qFormat="1"/>
-    <w:lsdException w:name="Intense Reference" w:uiPriority="32" w:qFormat="1"/>
-    <w:lsdException w:name="Book Title" w:uiPriority="33" w:qFormat="1"/>
-    <w:lsdException w:name="Bibliography" w:semiHidden="1" w:uiPriority="37" w:unhideWhenUsed="1"/>
-    <w:lsdException w:name="TOC Heading" w:semiHidden="1" w:uiPriority="39" w:unhideWhenUsed="1" w:qFormat="1"/>
-    <w:lsdException w:name="Plain Table 1" w:uiPriority="41"/>
-    <w:lsdException w:name="Plain Table 2" w:uiPriority="42"/>
-    <w:lsdException w:name="Plain Table 3" w:uiPriority="43"/>
-    <w:lsdException w:name="Plain Table 4" w:uiPriority="44"/>
-    <w:lsdException w:name="Plain Table 5" w:uiPriority="45"/>
-    <w:lsdException w:name="Grid Table Light" w:uiPriority="40"/>
-    <w:lsdException w:name="Grid Table 1 Light" w:uiPriority="46"/>
-    <w:lsdException w:name="Grid Table 2" w:uiPriority="47"/>
-    <w:lsdException w:name="Grid Table 3" w:uiPriority="48"/>
-    <w:lsdException w:name="Grid Table 4" w:uiPriority="49"/>
-    <w:lsdException w:name="Grid Table 5 Dark" w:uiPriority="50"/>
-    <w:lsdException w:name="Grid Table 6 Colorful" w:uiPriority="51"/>
-    <w:lsdException w:name="Grid Table 7 Colorful" w:uiPriority="52"/>
-    <w:lsdException w:name="Grid Table 1 Light Accent 1" w:uiPriority="46"/>
-    <w:lsdException w:name="Grid Table 2 Accent 1" w:uiPriority="47"/>
-    <w:lsdException w:name="Grid Table 3 Accent 1" w:uiPriority="48"/>
-    <w:lsdException w:name="Grid Table 4 Accent 1" w:uiPriority="49"/>
-    <w:lsdException w:name="Grid Table 5 Dark Accent 1" w:uiPriority="50"/>
-    <w:lsdException w:name="Grid Table 6 Colorful Accent 1" w:uiPriority="51"/>
-    <w:lsdException w:name="Grid Table 7 Colorful Accent 1" w:uiPriority="52"/>
-    <w:lsdException w:name="Grid Table 1 Light Accent 2" w:uiPriority="46"/>
-    <w:lsdException w:name="Grid Table 2 Accent 2" w:uiPriority="47"/>
-    <w:lsdException w:name="Grid Table 3 Accent 2" w:uiPriority="48"/>
-    <w:lsdException w:name="Grid Table 4 Accent 2" w:uiPriority="49"/>
-    <w:lsdException w:name="Grid Table 5 Dark Accent 2" w:uiPriority="50"/>
-    <w:lsdException w:name="Grid Table 6 Colorful Accent 2" w:uiPriority="51"/>
-    <w:lsdException w:name="Grid Table 7 Colorful Accent 2" w:uiPriority="52"/>
-    <w:lsdException w:name="Grid Table 1 Light Accent 3" w:uiPriority="46"/>
-    <w:lsdException w:name="Grid Table 2 Accent 3" w:uiPriority="47"/>
-    <w:lsdException w:name="Grid Table 3 Accent 3" w:uiPriority="48"/>
-    <w:lsdException w:name="Grid Table 4 Accent 3" w:uiPriority="49"/>
-    <w:lsdException w:name="Grid Table 5 Dark Accent 3" w:uiPriority="50"/>
-    <w:lsdException w:name="Grid Table 6 Colorful Accent 3" w:uiPriority="51"/>
-    <w:lsdException w:name="Grid Table 7 Colorful Accent 3" w:uiPriority="52"/>
-    <w:lsdException w:name="Grid Table 1 Light Accent 4" w:uiPriority="46"/>
-    <w:lsdException w:name="Grid Table 2 Accent 4" w:uiPriority="47"/>
-    <w:lsdException w:name="Grid Table 3 Accent 4" w:uiPriority="48"/>
-    <w:lsdException w:name="Grid Table 4 Accent 4" w:uiPriority="49"/>
-    <w:lsdException w:name="Grid Table 5 Dark Accent 4" w:uiPriority="50"/>
-    <w:lsdException w:name="Grid Table 6 Colorful Accent 4" w:uiPriority="51"/>
-    <w:lsdException w:name="Grid Table 7 Colorful Accent 4" w:uiPriority="52"/>
-    <w:lsdException w:name="Grid Table 1 Light Accent 5" w:uiPriority="46"/>
-    <w:lsdException w:name="Grid Table 2 Accent 5" w:uiPriority="47"/>
-    <w:lsdException w:name="Grid Table 3 Accent 5" w:uiPriority="48"/>
-    <w:lsdException w:name="Grid Table 4 Accent 5" w:uiPriority="49"/>
-    <w:lsdException w:name="Grid Table 5 Dark Accent 5" w:uiPriority="50"/>
-    <w:lsdException w:name="Grid Table 6 Colorful Accent 5" w:uiPriority="51"/>
-    <w:lsdException w:name="Grid Table 7 Colorful Accent 5" w:uiPriority="52"/>
-    <w:lsdException w:name="Grid Table 1 Light Accent 6" w:uiPriority="46"/>
-    <w:lsdException w:name="Grid Table 2 Accent 6" w:uiPriority="47"/>
-    <w:lsdException w:name="Grid Table 3 Accent 6" w:uiPriority="48"/>
-    <w:lsdException w:name="Grid Table 4 Accent 6" w:uiPriority="49"/>
-    <w:lsdException w:name="Grid Table 5 Dark Accent 6" w:uiPriority="50"/>
-    <w:lsdException w:name="Grid Table 6 Colorful Accent 6" w:uiPriority="51"/>
-    <w:lsdException w:name="Grid Table 7 Colorful Accent 6" w:uiPriority="52"/>
-    <w:lsdException w:name="List Table 1 Light" w:uiPriority="46"/>
-    <w:lsdException w:name="List Table 2" w:uiPriority="47"/>
-    <w:lsdException w:name="List Table 3" w:uiPriority="48"/>
-    <w:lsdException w:name="List Table 4" w:uiPriority="49"/>
-    <w:lsdException w:name="List Table 5 Dark" w:uiPriority="50"/>
-    <w:lsdException w:name="List Table 6 Colorful" w:uiPriority="51"/>
-    <w:lsdException w:name="List Table 7 Colorful" w:uiPriority="52"/>
-    <w:lsdException w:name="List Table 1 Light Accent 1" w:uiPriority="46"/>
-    <w:lsdException w:name="List Table 2 Accent 1" w:uiPriority="47"/>
-    <w:lsdException w:name="List Table 3 Accent 1" w:uiPriority="48"/>
-    <w:lsdException w:name="List Table 4 Accent 1" w:uiPriority="49"/>
-    <w:lsdException w:name="List Table 5 Dark Accent 1" w:uiPriority="50"/>
-    <w:lsdException w:name="List Table 6 Colorful Accent 1" w:uiPriority="51"/>
-    <w:lsdException w:name="List Table 7 Colorful Accent 1" w:uiPriority="52"/>
-    <w:lsdException w:name="List Table 1 Light Accent 2" w:uiPriority="46"/>
-    <w:lsdException w:name="List Table 2 Accent 2" w:uiPriority="47"/>
-    <w:lsdException w:name="List Table 3 Accent 2" w:uiPriority="48"/>
-    <w:lsdException w:name="List Table 4 Accent 2" w:uiPriority="49"/>
-    <w:lsdException w:name="List Table 5 Dark Accent 2" w:uiPriority="50"/>
-    <w:lsdException w:name="List Table 6 Colorful Accent 2" w:uiPriority="51"/>
-    <w:lsdException w:name="List Table 7 Colorful Accent 2" w:uiPriority="52"/>
-    <w:lsdException w:name="List Table 1 Light Accent 3" w:uiPriority="46"/>
-    <w:lsdException w:name="List Table 2 Accent 3" w:uiPriority="47"/>
-    <w:lsdException w:name="List Table 3 Accent 3" w:uiPriority="48"/>
-    <w:lsdException w:name="List Table 4 Accent 3" w:uiPriority="49"/>
-    <w:lsdException w:name="List Table 5 Dark Accent 3" w:uiPriority="50"/>
-    <w:lsdException w:name="List Table 6 Colorful Accent 3" w:uiPriority="51"/>
-    <w:lsdException w:name="List Table 7 Colorful Accent 3" w:uiPriority="52"/>
-    <w:lsdException w:name="List Table 1 Light Accent 4" w:uiPriority="46"/>
-    <w:lsdException w:name="List Table 2 Accent 4" w:uiPriority="47"/>
-    <w:lsdException w:name="List Table 3 Accent 4" w:uiPriority="48"/>
-    <w:lsdException w:name="List Table 4 Accent 4" w:uiPriority="49"/>
-    <w:lsdException w:name="List Table 5 Dark Accent 4" w:uiPriority="50"/>
-    <w:lsdException w:name="List Table 6 Colorful Accent 4" w:uiPriority="51"/>
-    <w:lsdException w:name="List Table 7 Colorful Accent 4" w:uiPriority="52"/>
-    <w:lsdException w:name="List Table 1 Light Accent 5" w:uiPriority="46"/>
-    <w:lsdException w:name="List Table 2 Accent 5" w:uiPriority="47"/>
-    <w:lsdException w:name="List Table 3 Accent 5" w:uiPriority="48"/>
-    <w:lsdException w:name="List Table 4 Accent 5" w:uiPriority="49"/>
-    <w:lsdException w:name="List Table 5 Dark Accent 5" w:uiPriority="50"/>
-    <w:lsdException w:name="List Table 6 Colorful Accent 5" w:uiPriority="51"/>
-    <w:lsdException w:name="List Table 7 Colorful Accent 5" w:uiPriority="52"/>
-    <w:lsdException w:name="List Table 1 Light Accent 6" w:uiPriority="46"/>
-    <w:lsdException w:name="List Table 2 Accent 6" w:uiPriority="47"/>
-    <w:lsdException w:name="List Table 3 Accent 6" w:uiPriority="48"/>
-    <w:lsdException w:name="List Table 4 Accent 6" w:uiPriority="49"/>
-    <w:lsdException w:name="List Table 5 Dark Accent 6" w:uiPriority="50"/>
-    <w:lsdException w:name="List Table 6 Colorful Accent 6" w:uiPriority="51"/>
-    <w:lsdException w:name="List Table 7 Colorful Accent 6" w:uiPriority="52"/>
+  <w:latentStyles w:defLockedState="0" w:defUIPriority="99" w:defSemiHidden="1" w:defUnhideWhenUsed="1" w:defQFormat="0" w:count="267">
+    <w:lsdException w:name="Normal" w:semiHidden="0" w:uiPriority="0" w:unhideWhenUsed="0" w:qFormat="1"/>
+    <w:lsdException w:name="heading 1" w:semiHidden="0" w:uiPriority="9" w:unhideWhenUsed="0" w:qFormat="1"/>
+    <w:lsdException w:name="heading 2" w:uiPriority="9" w:qFormat="1"/>
+    <w:lsdException w:name="heading 3" w:uiPriority="9" w:qFormat="1"/>
+    <w:lsdException w:name="heading 4" w:uiPriority="9" w:qFormat="1"/>
+    <w:lsdException w:name="heading 5" w:uiPriority="9" w:qFormat="1"/>
+    <w:lsdException w:name="heading 6" w:uiPriority="9" w:qFormat="1"/>
+    <w:lsdException w:name="heading 7" w:uiPriority="9" w:qFormat="1"/>
+    <w:lsdException w:name="heading 8" w:uiPriority="9" w:qFormat="1"/>
+    <w:lsdException w:name="heading 9" w:uiPriority="9" w:qFormat="1"/>
+    <w:lsdException w:name="toc 1" w:uiPriority="39"/>
+    <w:lsdException w:name="toc 2" w:uiPriority="39"/>
+    <w:lsdException w:name="toc 3" w:uiPriority="39"/>
+    <w:lsdException w:name="toc 4" w:uiPriority="39"/>
+    <w:lsdException w:name="toc 5" w:uiPriority="39"/>
+    <w:lsdException w:name="toc 6" w:uiPriority="39"/>
+    <w:lsdException w:name="toc 7" w:uiPriority="39"/>
+    <w:lsdException w:name="toc 8" w:uiPriority="39"/>
+    <w:lsdException w:name="toc 9" w:uiPriority="39"/>
+    <w:lsdException w:name="caption" w:uiPriority="35" w:qFormat="1"/>
+    <w:lsdException w:name="Title" w:semiHidden="0" w:uiPriority="10" w:unhideWhenUsed="0" w:qFormat="1"/>
+    <w:lsdException w:name="Default Paragraph Font" w:uiPriority="1"/>
+    <w:lsdException w:name="Subtitle" w:semiHidden="0" w:uiPriority="11" w:unhideWhenUsed="0" w:qFormat="1"/>
+    <w:lsdException w:name="Strong" w:semiHidden="0" w:uiPriority="22" w:unhideWhenUsed="0" w:qFormat="1"/>
+    <w:lsdException w:name="Emphasis" w:semiHidden="0" w:uiPriority="20" w:unhideWhenUsed="0" w:qFormat="1"/>
+    <w:lsdException w:name="Table Grid" w:semiHidden="0" w:uiPriority="39" w:unhideWhenUsed="0"/>
+    <w:lsdException w:name="Placeholder Text" w:unhideWhenUsed="0"/>
+    <w:lsdException w:name="No Spacing" w:semiHidden="0" w:uiPriority="1" w:unhideWhenUsed="0" w:qFormat="1"/>
+    <w:lsdException w:name="Light Shading" w:semiHidden="0" w:uiPriority="60" w:unhideWhenUsed="0"/>
+    <w:lsdException w:name="Light List" w:semiHidden="0" w:uiPriority="61" w:unhideWhenUsed="0"/>
+    <w:lsdException w:name="Light Grid" w:semiHidden="0" w:uiPriority="62" w:unhideWhenUsed="0"/>
+    <w:lsdException w:name="Medium Shading 1" w:semiHidden="0" w:uiPriority="63" w:unhideWhenUsed="0"/>
+    <w:lsdException w:name="Medium Shading 2" w:semiHidden="0" w:uiPriority="64" w:unhideWhenUsed="0"/>
+    <w:lsdException w:name="Medium List 1" w:semiHidden="0" w:uiPriority="65" w:unhideWhenUsed="0"/>
+    <w:lsdException w:name="Medium List 2" w:semiHidden="0" w:uiPriority="66" w:unhideWhenUsed="0"/>
+    <w:lsdException w:name="Medium Grid 1" w:semiHidden="0" w:uiPriority="67" w:unhideWhenUsed="0"/>
+    <w:lsdException w:name="Medium Grid 2" w:semiHidden="0" w:uiPriority="68" w:unhideWhenUsed="0"/>
+    <w:lsdException w:name="Medium Grid 3" w:semiHidden="0" w:uiPriority="69" w:unhideWhenUsed="0"/>
+    <w:lsdException w:name="Dark List" w:semiHidden="0" w:uiPriority="70" w:unhideWhenUsed="0"/>
+    <w:lsdException w:name="Colorful Shading" w:semiHidden="0" w:uiPriority="71" w:unhideWhenUsed="0"/>
+    <w:lsdException w:name="Colorful List" w:semiHidden="0" w:uiPriority="72" w:unhideWhenUsed="0"/>
+    <w:lsdException w:name="Colorful Grid" w:semiHidden="0" w:uiPriority="73" w:unhideWhenUsed="0"/>
+    <w:lsdException w:name="Light Shading Accent 1" w:semiHidden="0" w:uiPriority="60" w:unhideWhenUsed="0"/>
+    <w:lsdException w:name="Light List Accent 1" w:semiHidden="0" w:uiPriority="61" w:unhideWhenUsed="0"/>
+    <w:lsdException w:name="Light Grid Accent 1" w:semiHidden="0" w:uiPriority="62" w:unhideWhenUsed="0"/>
+    <w:lsdException w:name="Medium Shading 1 Accent 1" w:semiHidden="0" w:uiPriority="63" w:unhideWhenUsed="0"/>
+    <w:lsdException w:name="Medium Shading 2 Accent 1" w:semiHidden="0" w:uiPriority="64" w:unhideWhenUsed="0"/>
+    <w:lsdException w:name="Medium List 1 Accent 1" w:semiHidden="0" w:uiPriority="65" w:unhideWhenUsed="0"/>
+    <w:lsdException w:name="Revision" w:unhideWhenUsed="0"/>
+    <w:lsdException w:name="List Paragraph" w:semiHidden="0" w:uiPriority="34" w:unhideWhenUsed="0" w:qFormat="1"/>
+    <w:lsdException w:name="Quote" w:semiHidden="0" w:uiPriority="29" w:unhideWhenUsed="0" w:qFormat="1"/>
+    <w:lsdException w:name="Intense Quote" w:semiHidden="0" w:uiPriority="30" w:unhideWhenUsed="0" w:qFormat="1"/>
+    <w:lsdException w:name="Medium List 2 Accent 1" w:semiHidden="0" w:uiPriority="66" w:unhideWhenUsed="0"/>
+    <w:lsdException w:name="Medium Grid 1 Accent 1" w:semiHidden="0" w:uiPriority="67" w:unhideWhenUsed="0"/>
+    <w:lsdException w:name="Medium Grid 2 Accent 1" w:semiHidden="0" w:uiPriority="68" w:unhideWhenUsed="0"/>
+    <w:lsdException w:name="Medium Grid 3 Accent 1" w:semiHidden="0" w:uiPriority="69" w:unhideWhenUsed="0"/>
+    <w:lsdException w:name="Dark List Accent 1" w:semiHidden="0" w:uiPriority="70" w:unhideWhenUsed="0"/>
+    <w:lsdException w:name="Colorful Shading Accent 1" w:semiHidden="0" w:uiPriority="71" w:unhideWhenUsed="0"/>
+    <w:lsdException w:name="Colorful List Accent 1" w:semiHidden="0" w:uiPriority="72" w:unhideWhenUsed="0"/>
+    <w:lsdException w:name="Colorful Grid Accent 1" w:semiHidden="0" w:uiPriority="73" w:unhideWhenUsed="0"/>
+    <w:lsdException w:name="Light Shading Accent 2" w:semiHidden="0" w:uiPriority="60" w:unhideWhenUsed="0"/>
+    <w:lsdException w:name="Light List Accent 2" w:semiHidden="0" w:uiPriority="61" w:unhideWhenUsed="0"/>
+    <w:lsdException w:name="Light Grid Accent 2" w:semiHidden="0" w:uiPriority="62" w:unhideWhenUsed="0"/>
+    <w:lsdException w:name="Medium Shading 1 Accent 2" w:semiHidden="0" w:uiPriority="63" w:unhideWhenUsed="0"/>
+    <w:lsdException w:name="Medium Shading 2 Accent 2" w:semiHidden="0" w:uiPriority="64" w:unhideWhenUsed="0"/>
+    <w:lsdException w:name="Medium List 1 Accent 2" w:semiHidden="0" w:uiPriority="65" w:unhideWhenUsed="0"/>
+    <w:lsdException w:name="Medium List 2 Accent 2" w:semiHidden="0" w:uiPriority="66" w:unhideWhenUsed="0"/>
+    <w:lsdException w:name="Medium Grid 1 Accent 2" w:semiHidden="0" w:uiPriority="67" w:unhideWhenUsed="0"/>
+    <w:lsdException w:name="Medium Grid 2 Accent 2" w:semiHidden="0" w:uiPriority="68" w:unhideWhenUsed="0"/>
+    <w:lsdException w:name="Medium Grid 3 Accent 2" w:semiHidden="0" w:uiPriority="69" w:unhideWhenUsed="0"/>
+    <w:lsdException w:name="Dark List Accent 2" w:semiHidden="0" w:uiPriority="70" w:unhideWhenUsed="0"/>
+    <w:lsdException w:name="Colorful Shading Accent 2" w:semiHidden="0" w:uiPriority="71" w:unhideWhenUsed="0"/>
+    <w:lsdException w:name="Colorful List Accent 2" w:semiHidden="0" w:uiPriority="72" w:unhideWhenUsed="0"/>
+    <w:lsdException w:name="Colorful Grid Accent 2" w:semiHidden="0" w:uiPriority="73" w:unhideWhenUsed="0"/>
+    <w:lsdException w:name="Light Shading Accent 3" w:semiHidden="0" w:uiPriority="60" w:unhideWhenUsed="0"/>
+    <w:lsdException w:name="Light List Accent 3" w:semiHidden="0" w:uiPriority="61" w:unhideWhenUsed="0"/>
+    <w:lsdException w:name="Light Grid Accent 3" w:semiHidden="0" w:uiPriority="62" w:unhideWhenUsed="0"/>
+    <w:lsdException w:name="Medium Shading 1 Accent 3" w:semiHidden="0" w:uiPriority="63" w:unhideWhenUsed="0"/>
+    <w:lsdException w:name="Medium Shading 2 Accent 3" w:semiHidden="0" w:uiPriority="64" w:unhideWhenUsed="0"/>
+    <w:lsdException w:name="Medium List 1 Accent 3" w:semiHidden="0" w:uiPriority="65" w:unhideWhenUsed="0"/>
+    <w:lsdException w:name="Medium List 2 Accent 3" w:semiHidden="0" w:uiPriority="66" w:unhideWhenUsed="0"/>
+    <w:lsdException w:name="Medium Grid 1 Accent 3" w:semiHidden="0" w:uiPriority="67" w:unhideWhenUsed="0"/>
+    <w:lsdException w:name="Medium Grid 2 Accent 3" w:semiHidden="0" w:uiPriority="68" w:unhideWhenUsed="0"/>
+    <w:lsdException w:name="Medium Grid 3 Accent 3" w:semiHidden="0" w:uiPriority="69" w:unhideWhenUsed="0"/>
+    <w:lsdException w:name="Dark List Accent 3" w:semiHidden="0" w:uiPriority="70" w:unhideWhenUsed="0"/>
+    <w:lsdException w:name="Colorful Shading Accent 3" w:semiHidden="0" w:uiPriority="71" w:unhideWhenUsed="0"/>
+    <w:lsdException w:name="Colorful List Accent 3" w:semiHidden="0" w:uiPriority="72" w:unhideWhenUsed="0"/>
+    <w:lsdException w:name="Colorful Grid Accent 3" w:semiHidden="0" w:uiPriority="73" w:unhideWhenUsed="0"/>
+    <w:lsdException w:name="Light Shading Accent 4" w:semiHidden="0" w:uiPriority="60" w:unhideWhenUsed="0"/>
+    <w:lsdException w:name="Light List Accent 4" w:semiHidden="0" w:uiPriority="61" w:unhideWhenUsed="0"/>
+    <w:lsdException w:name="Light Grid Accent 4" w:semiHidden="0" w:uiPriority="62" w:unhideWhenUsed="0"/>
+    <w:lsdException w:name="Medium Shading 1 Accent 4" w:semiHidden="0" w:uiPriority="63" w:unhideWhenUsed="0"/>
+    <w:lsdException w:name="Medium Shading 2 Accent 4" w:semiHidden="0" w:uiPriority="64" w:unhideWhenUsed="0"/>
+    <w:lsdException w:name="Medium List 1 Accent 4" w:semiHidden="0" w:uiPriority="65" w:unhideWhenUsed="0"/>
+    <w:lsdException w:name="Medium List 2 Accent 4" w:semiHidden="0" w:uiPriority="66" w:unhideWhenUsed="0"/>
+    <w:lsdException w:name="Medium Grid 1 Accent 4" w:semiHidden="0" w:uiPriority="67" w:unhideWhenUsed="0"/>
+    <w:lsdException w:name="Medium Grid 2 Accent 4" w:semiHidden="0" w:uiPriority="68" w:unhideWhenUsed="0"/>
+    <w:lsdException w:name="Medium Grid 3 Accent 4" w:semiHidden="0" w:uiPriority="69" w:unhideWhenUsed="0"/>
+    <w:lsdException w:name="Dark List Accent 4" w:semiHidden="0" w:uiPriority="70" w:unhideWhenUsed="0"/>
+    <w:lsdException w:name="Colorful Shading Accent 4" w:semiHidden="0" w:uiPriority="71" w:unhideWhenUsed="0"/>
+    <w:lsdException w:name="Colorful List Accent 4" w:semiHidden="0" w:uiPriority="72" w:unhideWhenUsed="0"/>
+    <w:lsdException w:name="Colorful Grid Accent 4" w:semiHidden="0" w:uiPriority="73" w:unhideWhenUsed="0"/>
+    <w:lsdException w:name="Light Shading Accent 5" w:semiHidden="0" w:uiPriority="60" w:unhideWhenUsed="0"/>
+    <w:lsdException w:name="Light List Accent 5" w:semiHidden="0" w:uiPriority="61" w:unhideWhenUsed="0"/>
+    <w:lsdException w:name="Light Grid Accent 5" w:semiHidden="0" w:uiPriority="62" w:unhideWhenUsed="0"/>
+    <w:lsdException w:name="Medium Shading 1 Accent 5" w:semiHidden="0" w:uiPriority="63" w:unhideWhenUsed="0"/>
+    <w:lsdException w:name="Medium Shading 2 Accent 5" w:semiHidden="0" w:uiPriority="64" w:unhideWhenUsed="0"/>
+    <w:lsdException w:name="Medium List 1 Accent 5" w:semiHidden="0" w:uiPriority="65" w:unhideWhenUsed="0"/>
+    <w:lsdException w:name="Medium List 2 Accent 5" w:semiHidden="0" w:uiPriority="66" w:unhideWhenUsed="0"/>
+    <w:lsdException w:name="Medium Grid 1 Accent 5" w:semiHidden="0" w:uiPriority="67" w:unhideWhenUsed="0"/>
+    <w:lsdException w:name="Medium Grid 2 Accent 5" w:semiHidden="0" w:uiPriority="68" w:unhideWhenUsed="0"/>
+    <w:lsdException w:name="Medium Grid 3 Accent 5" w:semiHidden="0" w:uiPriority="69" w:unhideWhenUsed="0"/>
+    <w:lsdException w:name="Dark List Accent 5" w:semiHidden="0" w:uiPriority="70" w:unhideWhenUsed="0"/>
+    <w:lsdException w:name="Colorful Shading Accent 5" w:semiHidden="0" w:uiPriority="71" w:unhideWhenUsed="0"/>
+    <w:lsdException w:name="Colorful List Accent 5" w:semiHidden="0" w:uiPriority="72" w:unhideWhenUsed="0"/>
+    <w:lsdException w:name="Colorful Grid Accent 5" w:semiHidden="0" w:uiPriority="73" w:unhideWhenUsed="0"/>
+    <w:lsdException w:name="Light Shading Accent 6" w:semiHidden="0" w:uiPriority="60" w:unhideWhenUsed="0"/>
+    <w:lsdException w:name="Light List Accent 6" w:semiHidden="0" w:uiPriority="61" w:unhideWhenUsed="0"/>
+    <w:lsdException w:name="Light Grid Accent 6" w:semiHidden="0" w:uiPriority="62" w:unhideWhenUsed="0"/>
+    <w:lsdException w:name="Medium Shading 1 Accent 6" w:semiHidden="0" w:uiPriority="63" w:unhideWhenUsed="0"/>
+    <w:lsdException w:name="Medium Shading 2 Accent 6" w:semiHidden="0" w:uiPriority="64" w:unhideWhenUsed="0"/>
+    <w:lsdException w:name="Medium List 1 Accent 6" w:semiHidden="0" w:uiPriority="65" w:unhideWhenUsed="0"/>
+    <w:lsdException w:name="Medium List 2 Accent 6" w:semiHidden="0" w:uiPriority="66" w:unhideWhenUsed="0"/>
+    <w:lsdException w:name="Medium Grid 1 Accent 6" w:semiHidden="0" w:uiPriority="67" w:unhideWhenUsed="0"/>
+    <w:lsdException w:name="Medium Grid 2 Accent 6" w:semiHidden="0" w:uiPriority="68" w:unhideWhenUsed="0"/>
+    <w:lsdException w:name="Medium Grid 3 Accent 6" w:semiHidden="0" w:uiPriority="69" w:unhideWhenUsed="0"/>
+    <w:lsdException w:name="Dark List Accent 6" w:semiHidden="0" w:uiPriority="70" w:unhideWhenUsed="0"/>
+    <w:lsdException w:name="Colorful Shading Accent 6" w:semiHidden="0" w:uiPriority="71" w:unhideWhenUsed="0"/>
+    <w:lsdException w:name="Colorful List Accent 6" w:semiHidden="0" w:uiPriority="72" w:unhideWhenUsed="0"/>
+    <w:lsdException w:name="Colorful Grid Accent 6" w:semiHidden="0" w:uiPriority="73" w:unhideWhenUsed="0"/>
+    <w:lsdException w:name="Subtle Emphasis" w:semiHidden="0" w:uiPriority="19" w:unhideWhenUsed="0" w:qFormat="1"/>
+    <w:lsdException w:name="Intense Emphasis" w:semiHidden="0" w:uiPriority="21" w:unhideWhenUsed="0" w:qFormat="1"/>
+    <w:lsdException w:name="Subtle Reference" w:semiHidden="0" w:uiPriority="31" w:unhideWhenUsed="0" w:qFormat="1"/>
+    <w:lsdException w:name="Intense Reference" w:semiHidden="0" w:uiPriority="32" w:unhideWhenUsed="0" w:qFormat="1"/>
+    <w:lsdException w:name="Book Title" w:semiHidden="0" w:uiPriority="33" w:unhideWhenUsed="0" w:qFormat="1"/>
+    <w:lsdException w:name="Bibliography" w:uiPriority="37"/>
+    <w:lsdException w:name="TOC Heading" w:uiPriority="39" w:qFormat="1"/>
   </w:latentStyles>
   <w:style w:type="paragraph" w:default="1" w:styleId="Normal">
     <w:name w:val="Normal"/>
@@ -2851,6 +2676,431 @@
     <w:rsid w:val="00BD5EE3"/>
     <w:rPr>
       <w:vertAlign w:val="superscript"/>
+    </w:rPr>
+  </w:style>
+  <w:style w:type="paragraph" w:styleId="BalloonText">
+    <w:name w:val="Balloon Text"/>
+    <w:basedOn w:val="Normal"/>
+    <w:link w:val="BalloonTextChar"/>
+    <w:uiPriority w:val="99"/>
+    <w:semiHidden/>
+    <w:unhideWhenUsed/>
+    <w:rsid w:val="0022110A"/>
+    <w:pPr>
+      <w:spacing w:after="0" w:line="240" w:lineRule="auto"/>
+    </w:pPr>
+    <w:rPr>
+      <w:rFonts w:ascii="Tahoma" w:hAnsi="Tahoma" w:cs="Tahoma"/>
+      <w:sz w:val="16"/>
+      <w:szCs w:val="16"/>
+    </w:rPr>
+  </w:style>
+  <w:style w:type="character" w:customStyle="1" w:styleId="BalloonTextChar">
+    <w:name w:val="Balloon Text Char"/>
+    <w:basedOn w:val="DefaultParagraphFont"/>
+    <w:link w:val="BalloonText"/>
+    <w:uiPriority w:val="99"/>
+    <w:semiHidden/>
+    <w:rsid w:val="0022110A"/>
+    <w:rPr>
+      <w:rFonts w:ascii="Tahoma" w:hAnsi="Tahoma" w:cs="Tahoma"/>
+      <w:sz w:val="16"/>
+      <w:szCs w:val="16"/>
+    </w:rPr>
+  </w:style>
+  <w:style w:type="paragraph" w:styleId="Caption">
+    <w:name w:val="caption"/>
+    <w:basedOn w:val="Normal"/>
+    <w:next w:val="Normal"/>
+    <w:uiPriority w:val="35"/>
+    <w:unhideWhenUsed/>
+    <w:qFormat/>
+    <w:rsid w:val="009F6617"/>
+    <w:pPr>
+      <w:spacing w:after="200" w:line="240" w:lineRule="auto"/>
+    </w:pPr>
+    <w:rPr>
+      <w:b/>
+      <w:bCs/>
+      <w:color w:val="5B9BD5" w:themeColor="accent1"/>
+      <w:sz w:val="18"/>
+      <w:szCs w:val="18"/>
+    </w:rPr>
+  </w:style>
+</w:styles>
+</file>
+
+<file path=word/stylesWithEffects.xml><?xml version="1.0" encoding="utf-8"?>
+<w:styles xmlns:wpc="http://schemas.microsoft.com/office/word/2010/wordprocessingCanvas" xmlns:mc="http://schemas.openxmlformats.org/markup-compatibility/2006" xmlns:o="urn:schemas-microsoft-com:office:office" xmlns:r="http://schemas.openxmlformats.org/officeDocument/2006/relationships" xmlns:m="http://schemas.openxmlformats.org/officeDocument/2006/math" xmlns:v="urn:schemas-microsoft-com:vml" xmlns:wp14="http://schemas.microsoft.com/office/word/2010/wordprocessingDrawing" xmlns:wp="http://schemas.openxmlformats.org/drawingml/2006/wordprocessingDrawing" xmlns:w10="urn:schemas-microsoft-com:office:word" xmlns:w="http://schemas.openxmlformats.org/wordprocessingml/2006/main" xmlns:w14="http://schemas.microsoft.com/office/word/2010/wordml" xmlns:wpg="http://schemas.microsoft.com/office/word/2010/wordprocessingGroup" xmlns:wpi="http://schemas.microsoft.com/office/word/2010/wordprocessingInk" xmlns:wne="http://schemas.microsoft.com/office/word/2006/wordml" xmlns:wps="http://schemas.microsoft.com/office/word/2010/wordprocessingShape" mc:Ignorable="w14 wp14">
+  <w:docDefaults>
+    <w:rPrDefault>
+      <w:rPr>
+        <w:rFonts w:asciiTheme="minorHAnsi" w:eastAsiaTheme="minorHAnsi" w:hAnsiTheme="minorHAnsi" w:cstheme="minorBidi"/>
+        <w:sz w:val="22"/>
+        <w:szCs w:val="22"/>
+        <w:lang w:val="en-GB" w:eastAsia="en-US" w:bidi="ar-SA"/>
+      </w:rPr>
+    </w:rPrDefault>
+    <w:pPrDefault>
+      <w:pPr>
+        <w:spacing w:after="160" w:line="259" w:lineRule="auto"/>
+      </w:pPr>
+    </w:pPrDefault>
+  </w:docDefaults>
+  <w:latentStyles w:defLockedState="0" w:defUIPriority="99" w:defSemiHidden="1" w:defUnhideWhenUsed="1" w:defQFormat="0" w:count="267">
+    <w:lsdException w:name="Normal" w:semiHidden="0" w:uiPriority="0" w:unhideWhenUsed="0" w:qFormat="1"/>
+    <w:lsdException w:name="heading 1" w:semiHidden="0" w:uiPriority="9" w:unhideWhenUsed="0" w:qFormat="1"/>
+    <w:lsdException w:name="heading 2" w:uiPriority="9" w:qFormat="1"/>
+    <w:lsdException w:name="heading 3" w:uiPriority="9" w:qFormat="1"/>
+    <w:lsdException w:name="heading 4" w:uiPriority="9" w:qFormat="1"/>
+    <w:lsdException w:name="heading 5" w:uiPriority="9" w:qFormat="1"/>
+    <w:lsdException w:name="heading 6" w:uiPriority="9" w:qFormat="1"/>
+    <w:lsdException w:name="heading 7" w:uiPriority="9" w:qFormat="1"/>
+    <w:lsdException w:name="heading 8" w:uiPriority="9" w:qFormat="1"/>
+    <w:lsdException w:name="heading 9" w:uiPriority="9" w:qFormat="1"/>
+    <w:lsdException w:name="toc 1" w:uiPriority="39"/>
+    <w:lsdException w:name="toc 2" w:uiPriority="39"/>
+    <w:lsdException w:name="toc 3" w:uiPriority="39"/>
+    <w:lsdException w:name="toc 4" w:uiPriority="39"/>
+    <w:lsdException w:name="toc 5" w:uiPriority="39"/>
+    <w:lsdException w:name="toc 6" w:uiPriority="39"/>
+    <w:lsdException w:name="toc 7" w:uiPriority="39"/>
+    <w:lsdException w:name="toc 8" w:uiPriority="39"/>
+    <w:lsdException w:name="toc 9" w:uiPriority="39"/>
+    <w:lsdException w:name="caption" w:uiPriority="35" w:qFormat="1"/>
+    <w:lsdException w:name="Title" w:semiHidden="0" w:uiPriority="10" w:unhideWhenUsed="0" w:qFormat="1"/>
+    <w:lsdException w:name="Default Paragraph Font" w:uiPriority="1"/>
+    <w:lsdException w:name="Subtitle" w:semiHidden="0" w:uiPriority="11" w:unhideWhenUsed="0" w:qFormat="1"/>
+    <w:lsdException w:name="Strong" w:semiHidden="0" w:uiPriority="22" w:unhideWhenUsed="0" w:qFormat="1"/>
+    <w:lsdException w:name="Emphasis" w:semiHidden="0" w:uiPriority="20" w:unhideWhenUsed="0" w:qFormat="1"/>
+    <w:lsdException w:name="Table Grid" w:semiHidden="0" w:uiPriority="39" w:unhideWhenUsed="0"/>
+    <w:lsdException w:name="Placeholder Text" w:unhideWhenUsed="0"/>
+    <w:lsdException w:name="No Spacing" w:semiHidden="0" w:uiPriority="1" w:unhideWhenUsed="0" w:qFormat="1"/>
+    <w:lsdException w:name="Light Shading" w:semiHidden="0" w:uiPriority="60" w:unhideWhenUsed="0"/>
+    <w:lsdException w:name="Light List" w:semiHidden="0" w:uiPriority="61" w:unhideWhenUsed="0"/>
+    <w:lsdException w:name="Light Grid" w:semiHidden="0" w:uiPriority="62" w:unhideWhenUsed="0"/>
+    <w:lsdException w:name="Medium Shading 1" w:semiHidden="0" w:uiPriority="63" w:unhideWhenUsed="0"/>
+    <w:lsdException w:name="Medium Shading 2" w:semiHidden="0" w:uiPriority="64" w:unhideWhenUsed="0"/>
+    <w:lsdException w:name="Medium List 1" w:semiHidden="0" w:uiPriority="65" w:unhideWhenUsed="0"/>
+    <w:lsdException w:name="Medium List 2" w:semiHidden="0" w:uiPriority="66" w:unhideWhenUsed="0"/>
+    <w:lsdException w:name="Medium Grid 1" w:semiHidden="0" w:uiPriority="67" w:unhideWhenUsed="0"/>
+    <w:lsdException w:name="Medium Grid 2" w:semiHidden="0" w:uiPriority="68" w:unhideWhenUsed="0"/>
+    <w:lsdException w:name="Medium Grid 3" w:semiHidden="0" w:uiPriority="69" w:unhideWhenUsed="0"/>
+    <w:lsdException w:name="Dark List" w:semiHidden="0" w:uiPriority="70" w:unhideWhenUsed="0"/>
+    <w:lsdException w:name="Colorful Shading" w:semiHidden="0" w:uiPriority="71" w:unhideWhenUsed="0"/>
+    <w:lsdException w:name="Colorful List" w:semiHidden="0" w:uiPriority="72" w:unhideWhenUsed="0"/>
+    <w:lsdException w:name="Colorful Grid" w:semiHidden="0" w:uiPriority="73" w:unhideWhenUsed="0"/>
+    <w:lsdException w:name="Light Shading Accent 1" w:semiHidden="0" w:uiPriority="60" w:unhideWhenUsed="0"/>
+    <w:lsdException w:name="Light List Accent 1" w:semiHidden="0" w:uiPriority="61" w:unhideWhenUsed="0"/>
+    <w:lsdException w:name="Light Grid Accent 1" w:semiHidden="0" w:uiPriority="62" w:unhideWhenUsed="0"/>
+    <w:lsdException w:name="Medium Shading 1 Accent 1" w:semiHidden="0" w:uiPriority="63" w:unhideWhenUsed="0"/>
+    <w:lsdException w:name="Medium Shading 2 Accent 1" w:semiHidden="0" w:uiPriority="64" w:unhideWhenUsed="0"/>
+    <w:lsdException w:name="Medium List 1 Accent 1" w:semiHidden="0" w:uiPriority="65" w:unhideWhenUsed="0"/>
+    <w:lsdException w:name="Revision" w:unhideWhenUsed="0"/>
+    <w:lsdException w:name="List Paragraph" w:semiHidden="0" w:uiPriority="34" w:unhideWhenUsed="0" w:qFormat="1"/>
+    <w:lsdException w:name="Quote" w:semiHidden="0" w:uiPriority="29" w:unhideWhenUsed="0" w:qFormat="1"/>
+    <w:lsdException w:name="Intense Quote" w:semiHidden="0" w:uiPriority="30" w:unhideWhenUsed="0" w:qFormat="1"/>
+    <w:lsdException w:name="Medium List 2 Accent 1" w:semiHidden="0" w:uiPriority="66" w:unhideWhenUsed="0"/>
+    <w:lsdException w:name="Medium Grid 1 Accent 1" w:semiHidden="0" w:uiPriority="67" w:unhideWhenUsed="0"/>
+    <w:lsdException w:name="Medium Grid 2 Accent 1" w:semiHidden="0" w:uiPriority="68" w:unhideWhenUsed="0"/>
+    <w:lsdException w:name="Medium Grid 3 Accent 1" w:semiHidden="0" w:uiPriority="69" w:unhideWhenUsed="0"/>
+    <w:lsdException w:name="Dark List Accent 1" w:semiHidden="0" w:uiPriority="70" w:unhideWhenUsed="0"/>
+    <w:lsdException w:name="Colorful Shading Accent 1" w:semiHidden="0" w:uiPriority="71" w:unhideWhenUsed="0"/>
+    <w:lsdException w:name="Colorful List Accent 1" w:semiHidden="0" w:uiPriority="72" w:unhideWhenUsed="0"/>
+    <w:lsdException w:name="Colorful Grid Accent 1" w:semiHidden="0" w:uiPriority="73" w:unhideWhenUsed="0"/>
+    <w:lsdException w:name="Light Shading Accent 2" w:semiHidden="0" w:uiPriority="60" w:unhideWhenUsed="0"/>
+    <w:lsdException w:name="Light List Accent 2" w:semiHidden="0" w:uiPriority="61" w:unhideWhenUsed="0"/>
+    <w:lsdException w:name="Light Grid Accent 2" w:semiHidden="0" w:uiPriority="62" w:unhideWhenUsed="0"/>
+    <w:lsdException w:name="Medium Shading 1 Accent 2" w:semiHidden="0" w:uiPriority="63" w:unhideWhenUsed="0"/>
+    <w:lsdException w:name="Medium Shading 2 Accent 2" w:semiHidden="0" w:uiPriority="64" w:unhideWhenUsed="0"/>
+    <w:lsdException w:name="Medium List 1 Accent 2" w:semiHidden="0" w:uiPriority="65" w:unhideWhenUsed="0"/>
+    <w:lsdException w:name="Medium List 2 Accent 2" w:semiHidden="0" w:uiPriority="66" w:unhideWhenUsed="0"/>
+    <w:lsdException w:name="Medium Grid 1 Accent 2" w:semiHidden="0" w:uiPriority="67" w:unhideWhenUsed="0"/>
+    <w:lsdException w:name="Medium Grid 2 Accent 2" w:semiHidden="0" w:uiPriority="68" w:unhideWhenUsed="0"/>
+    <w:lsdException w:name="Medium Grid 3 Accent 2" w:semiHidden="0" w:uiPriority="69" w:unhideWhenUsed="0"/>
+    <w:lsdException w:name="Dark List Accent 2" w:semiHidden="0" w:uiPriority="70" w:unhideWhenUsed="0"/>
+    <w:lsdException w:name="Colorful Shading Accent 2" w:semiHidden="0" w:uiPriority="71" w:unhideWhenUsed="0"/>
+    <w:lsdException w:name="Colorful List Accent 2" w:semiHidden="0" w:uiPriority="72" w:unhideWhenUsed="0"/>
+    <w:lsdException w:name="Colorful Grid Accent 2" w:semiHidden="0" w:uiPriority="73" w:unhideWhenUsed="0"/>
+    <w:lsdException w:name="Light Shading Accent 3" w:semiHidden="0" w:uiPriority="60" w:unhideWhenUsed="0"/>
+    <w:lsdException w:name="Light List Accent 3" w:semiHidden="0" w:uiPriority="61" w:unhideWhenUsed="0"/>
+    <w:lsdException w:name="Light Grid Accent 3" w:semiHidden="0" w:uiPriority="62" w:unhideWhenUsed="0"/>
+    <w:lsdException w:name="Medium Shading 1 Accent 3" w:semiHidden="0" w:uiPriority="63" w:unhideWhenUsed="0"/>
+    <w:lsdException w:name="Medium Shading 2 Accent 3" w:semiHidden="0" w:uiPriority="64" w:unhideWhenUsed="0"/>
+    <w:lsdException w:name="Medium List 1 Accent 3" w:semiHidden="0" w:uiPriority="65" w:unhideWhenUsed="0"/>
+    <w:lsdException w:name="Medium List 2 Accent 3" w:semiHidden="0" w:uiPriority="66" w:unhideWhenUsed="0"/>
+    <w:lsdException w:name="Medium Grid 1 Accent 3" w:semiHidden="0" w:uiPriority="67" w:unhideWhenUsed="0"/>
+    <w:lsdException w:name="Medium Grid 2 Accent 3" w:semiHidden="0" w:uiPriority="68" w:unhideWhenUsed="0"/>
+    <w:lsdException w:name="Medium Grid 3 Accent 3" w:semiHidden="0" w:uiPriority="69" w:unhideWhenUsed="0"/>
+    <w:lsdException w:name="Dark List Accent 3" w:semiHidden="0" w:uiPriority="70" w:unhideWhenUsed="0"/>
+    <w:lsdException w:name="Colorful Shading Accent 3" w:semiHidden="0" w:uiPriority="71" w:unhideWhenUsed="0"/>
+    <w:lsdException w:name="Colorful List Accent 3" w:semiHidden="0" w:uiPriority="72" w:unhideWhenUsed="0"/>
+    <w:lsdException w:name="Colorful Grid Accent 3" w:semiHidden="0" w:uiPriority="73" w:unhideWhenUsed="0"/>
+    <w:lsdException w:name="Light Shading Accent 4" w:semiHidden="0" w:uiPriority="60" w:unhideWhenUsed="0"/>
+    <w:lsdException w:name="Light List Accent 4" w:semiHidden="0" w:uiPriority="61" w:unhideWhenUsed="0"/>
+    <w:lsdException w:name="Light Grid Accent 4" w:semiHidden="0" w:uiPriority="62" w:unhideWhenUsed="0"/>
+    <w:lsdException w:name="Medium Shading 1 Accent 4" w:semiHidden="0" w:uiPriority="63" w:unhideWhenUsed="0"/>
+    <w:lsdException w:name="Medium Shading 2 Accent 4" w:semiHidden="0" w:uiPriority="64" w:unhideWhenUsed="0"/>
+    <w:lsdException w:name="Medium List 1 Accent 4" w:semiHidden="0" w:uiPriority="65" w:unhideWhenUsed="0"/>
+    <w:lsdException w:name="Medium List 2 Accent 4" w:semiHidden="0" w:uiPriority="66" w:unhideWhenUsed="0"/>
+    <w:lsdException w:name="Medium Grid 1 Accent 4" w:semiHidden="0" w:uiPriority="67" w:unhideWhenUsed="0"/>
+    <w:lsdException w:name="Medium Grid 2 Accent 4" w:semiHidden="0" w:uiPriority="68" w:unhideWhenUsed="0"/>
+    <w:lsdException w:name="Medium Grid 3 Accent 4" w:semiHidden="0" w:uiPriority="69" w:unhideWhenUsed="0"/>
+    <w:lsdException w:name="Dark List Accent 4" w:semiHidden="0" w:uiPriority="70" w:unhideWhenUsed="0"/>
+    <w:lsdException w:name="Colorful Shading Accent 4" w:semiHidden="0" w:uiPriority="71" w:unhideWhenUsed="0"/>
+    <w:lsdException w:name="Colorful List Accent 4" w:semiHidden="0" w:uiPriority="72" w:unhideWhenUsed="0"/>
+    <w:lsdException w:name="Colorful Grid Accent 4" w:semiHidden="0" w:uiPriority="73" w:unhideWhenUsed="0"/>
+    <w:lsdException w:name="Light Shading Accent 5" w:semiHidden="0" w:uiPriority="60" w:unhideWhenUsed="0"/>
+    <w:lsdException w:name="Light List Accent 5" w:semiHidden="0" w:uiPriority="61" w:unhideWhenUsed="0"/>
+    <w:lsdException w:name="Light Grid Accent 5" w:semiHidden="0" w:uiPriority="62" w:unhideWhenUsed="0"/>
+    <w:lsdException w:name="Medium Shading 1 Accent 5" w:semiHidden="0" w:uiPriority="63" w:unhideWhenUsed="0"/>
+    <w:lsdException w:name="Medium Shading 2 Accent 5" w:semiHidden="0" w:uiPriority="64" w:unhideWhenUsed="0"/>
+    <w:lsdException w:name="Medium List 1 Accent 5" w:semiHidden="0" w:uiPriority="65" w:unhideWhenUsed="0"/>
+    <w:lsdException w:name="Medium List 2 Accent 5" w:semiHidden="0" w:uiPriority="66" w:unhideWhenUsed="0"/>
+    <w:lsdException w:name="Medium Grid 1 Accent 5" w:semiHidden="0" w:uiPriority="67" w:unhideWhenUsed="0"/>
+    <w:lsdException w:name="Medium Grid 2 Accent 5" w:semiHidden="0" w:uiPriority="68" w:unhideWhenUsed="0"/>
+    <w:lsdException w:name="Medium Grid 3 Accent 5" w:semiHidden="0" w:uiPriority="69" w:unhideWhenUsed="0"/>
+    <w:lsdException w:name="Dark List Accent 5" w:semiHidden="0" w:uiPriority="70" w:unhideWhenUsed="0"/>
+    <w:lsdException w:name="Colorful Shading Accent 5" w:semiHidden="0" w:uiPriority="71" w:unhideWhenUsed="0"/>
+    <w:lsdException w:name="Colorful List Accent 5" w:semiHidden="0" w:uiPriority="72" w:unhideWhenUsed="0"/>
+    <w:lsdException w:name="Colorful Grid Accent 5" w:semiHidden="0" w:uiPriority="73" w:unhideWhenUsed="0"/>
+    <w:lsdException w:name="Light Shading Accent 6" w:semiHidden="0" w:uiPriority="60" w:unhideWhenUsed="0"/>
+    <w:lsdException w:name="Light List Accent 6" w:semiHidden="0" w:uiPriority="61" w:unhideWhenUsed="0"/>
+    <w:lsdException w:name="Light Grid Accent 6" w:semiHidden="0" w:uiPriority="62" w:unhideWhenUsed="0"/>
+    <w:lsdException w:name="Medium Shading 1 Accent 6" w:semiHidden="0" w:uiPriority="63" w:unhideWhenUsed="0"/>
+    <w:lsdException w:name="Medium Shading 2 Accent 6" w:semiHidden="0" w:uiPriority="64" w:unhideWhenUsed="0"/>
+    <w:lsdException w:name="Medium List 1 Accent 6" w:semiHidden="0" w:uiPriority="65" w:unhideWhenUsed="0"/>
+    <w:lsdException w:name="Medium List 2 Accent 6" w:semiHidden="0" w:uiPriority="66" w:unhideWhenUsed="0"/>
+    <w:lsdException w:name="Medium Grid 1 Accent 6" w:semiHidden="0" w:uiPriority="67" w:unhideWhenUsed="0"/>
+    <w:lsdException w:name="Medium Grid 2 Accent 6" w:semiHidden="0" w:uiPriority="68" w:unhideWhenUsed="0"/>
+    <w:lsdException w:name="Medium Grid 3 Accent 6" w:semiHidden="0" w:uiPriority="69" w:unhideWhenUsed="0"/>
+    <w:lsdException w:name="Dark List Accent 6" w:semiHidden="0" w:uiPriority="70" w:unhideWhenUsed="0"/>
+    <w:lsdException w:name="Colorful Shading Accent 6" w:semiHidden="0" w:uiPriority="71" w:unhideWhenUsed="0"/>
+    <w:lsdException w:name="Colorful List Accent 6" w:semiHidden="0" w:uiPriority="72" w:unhideWhenUsed="0"/>
+    <w:lsdException w:name="Colorful Grid Accent 6" w:semiHidden="0" w:uiPriority="73" w:unhideWhenUsed="0"/>
+    <w:lsdException w:name="Subtle Emphasis" w:semiHidden="0" w:uiPriority="19" w:unhideWhenUsed="0" w:qFormat="1"/>
+    <w:lsdException w:name="Intense Emphasis" w:semiHidden="0" w:uiPriority="21" w:unhideWhenUsed="0" w:qFormat="1"/>
+    <w:lsdException w:name="Subtle Reference" w:semiHidden="0" w:uiPriority="31" w:unhideWhenUsed="0" w:qFormat="1"/>
+    <w:lsdException w:name="Intense Reference" w:semiHidden="0" w:uiPriority="32" w:unhideWhenUsed="0" w:qFormat="1"/>
+    <w:lsdException w:name="Book Title" w:semiHidden="0" w:uiPriority="33" w:unhideWhenUsed="0" w:qFormat="1"/>
+    <w:lsdException w:name="Bibliography" w:uiPriority="37"/>
+    <w:lsdException w:name="TOC Heading" w:uiPriority="39" w:qFormat="1"/>
+  </w:latentStyles>
+  <w:style w:type="paragraph" w:default="1" w:styleId="Normal">
+    <w:name w:val="Normal"/>
+    <w:qFormat/>
+  </w:style>
+  <w:style w:type="paragraph" w:styleId="Heading1">
+    <w:name w:val="heading 1"/>
+    <w:basedOn w:val="Normal"/>
+    <w:next w:val="Normal"/>
+    <w:link w:val="Heading1Char"/>
+    <w:uiPriority w:val="9"/>
+    <w:qFormat/>
+    <w:rsid w:val="00A85DDE"/>
+    <w:pPr>
+      <w:keepNext/>
+      <w:keepLines/>
+      <w:spacing w:before="240" w:after="0"/>
+      <w:outlineLvl w:val="0"/>
+    </w:pPr>
+    <w:rPr>
+      <w:rFonts w:asciiTheme="majorHAnsi" w:eastAsiaTheme="majorEastAsia" w:hAnsiTheme="majorHAnsi" w:cstheme="majorBidi"/>
+      <w:color w:val="2E74B5" w:themeColor="accent1" w:themeShade="BF"/>
+      <w:sz w:val="32"/>
+      <w:szCs w:val="32"/>
+    </w:rPr>
+  </w:style>
+  <w:style w:type="paragraph" w:styleId="Heading2">
+    <w:name w:val="heading 2"/>
+    <w:basedOn w:val="Normal"/>
+    <w:next w:val="Normal"/>
+    <w:link w:val="Heading2Char"/>
+    <w:uiPriority w:val="9"/>
+    <w:unhideWhenUsed/>
+    <w:qFormat/>
+    <w:rsid w:val="00A85DDE"/>
+    <w:pPr>
+      <w:keepNext/>
+      <w:keepLines/>
+      <w:spacing w:before="40" w:after="0"/>
+      <w:outlineLvl w:val="1"/>
+    </w:pPr>
+    <w:rPr>
+      <w:rFonts w:asciiTheme="majorHAnsi" w:eastAsiaTheme="majorEastAsia" w:hAnsiTheme="majorHAnsi" w:cstheme="majorBidi"/>
+      <w:color w:val="2E74B5" w:themeColor="accent1" w:themeShade="BF"/>
+      <w:sz w:val="26"/>
+      <w:szCs w:val="26"/>
+    </w:rPr>
+  </w:style>
+  <w:style w:type="character" w:default="1" w:styleId="DefaultParagraphFont">
+    <w:name w:val="Default Paragraph Font"/>
+    <w:uiPriority w:val="1"/>
+    <w:semiHidden/>
+    <w:unhideWhenUsed/>
+  </w:style>
+  <w:style w:type="table" w:default="1" w:styleId="TableNormal">
+    <w:name w:val="Normal Table"/>
+    <w:uiPriority w:val="99"/>
+    <w:semiHidden/>
+    <w:unhideWhenUsed/>
+    <w:tblPr>
+      <w:tblInd w:w="0" w:type="dxa"/>
+      <w:tblCellMar>
+        <w:top w:w="0" w:type="dxa"/>
+        <w:left w:w="108" w:type="dxa"/>
+        <w:bottom w:w="0" w:type="dxa"/>
+        <w:right w:w="108" w:type="dxa"/>
+      </w:tblCellMar>
+    </w:tblPr>
+  </w:style>
+  <w:style w:type="numbering" w:default="1" w:styleId="NoList">
+    <w:name w:val="No List"/>
+    <w:uiPriority w:val="99"/>
+    <w:semiHidden/>
+    <w:unhideWhenUsed/>
+  </w:style>
+  <w:style w:type="character" w:customStyle="1" w:styleId="Heading1Char">
+    <w:name w:val="Heading 1 Char"/>
+    <w:basedOn w:val="DefaultParagraphFont"/>
+    <w:link w:val="Heading1"/>
+    <w:uiPriority w:val="9"/>
+    <w:rsid w:val="00A85DDE"/>
+    <w:rPr>
+      <w:rFonts w:asciiTheme="majorHAnsi" w:eastAsiaTheme="majorEastAsia" w:hAnsiTheme="majorHAnsi" w:cstheme="majorBidi"/>
+      <w:color w:val="2E74B5" w:themeColor="accent1" w:themeShade="BF"/>
+      <w:sz w:val="32"/>
+      <w:szCs w:val="32"/>
+    </w:rPr>
+  </w:style>
+  <w:style w:type="character" w:customStyle="1" w:styleId="Heading2Char">
+    <w:name w:val="Heading 2 Char"/>
+    <w:basedOn w:val="DefaultParagraphFont"/>
+    <w:link w:val="Heading2"/>
+    <w:uiPriority w:val="9"/>
+    <w:rsid w:val="00A85DDE"/>
+    <w:rPr>
+      <w:rFonts w:asciiTheme="majorHAnsi" w:eastAsiaTheme="majorEastAsia" w:hAnsiTheme="majorHAnsi" w:cstheme="majorBidi"/>
+      <w:color w:val="2E74B5" w:themeColor="accent1" w:themeShade="BF"/>
+      <w:sz w:val="26"/>
+      <w:szCs w:val="26"/>
+    </w:rPr>
+  </w:style>
+  <w:style w:type="character" w:styleId="PlaceholderText">
+    <w:name w:val="Placeholder Text"/>
+    <w:basedOn w:val="DefaultParagraphFont"/>
+    <w:uiPriority w:val="99"/>
+    <w:semiHidden/>
+    <w:rsid w:val="00C01383"/>
+    <w:rPr>
+      <w:color w:val="808080"/>
+    </w:rPr>
+  </w:style>
+  <w:style w:type="table" w:styleId="TableGrid">
+    <w:name w:val="Table Grid"/>
+    <w:basedOn w:val="TableNormal"/>
+    <w:uiPriority w:val="39"/>
+    <w:rsid w:val="002D0D87"/>
+    <w:pPr>
+      <w:spacing w:after="0" w:line="240" w:lineRule="auto"/>
+    </w:pPr>
+    <w:tblPr>
+      <w:tblBorders>
+        <w:top w:val="single" w:sz="4" w:space="0" w:color="auto"/>
+        <w:left w:val="single" w:sz="4" w:space="0" w:color="auto"/>
+        <w:bottom w:val="single" w:sz="4" w:space="0" w:color="auto"/>
+        <w:right w:val="single" w:sz="4" w:space="0" w:color="auto"/>
+        <w:insideH w:val="single" w:sz="4" w:space="0" w:color="auto"/>
+        <w:insideV w:val="single" w:sz="4" w:space="0" w:color="auto"/>
+      </w:tblBorders>
+    </w:tblPr>
+  </w:style>
+  <w:style w:type="paragraph" w:styleId="FootnoteText">
+    <w:name w:val="footnote text"/>
+    <w:basedOn w:val="Normal"/>
+    <w:link w:val="FootnoteTextChar"/>
+    <w:uiPriority w:val="99"/>
+    <w:semiHidden/>
+    <w:unhideWhenUsed/>
+    <w:rsid w:val="00BD5EE3"/>
+    <w:pPr>
+      <w:spacing w:after="0" w:line="240" w:lineRule="auto"/>
+    </w:pPr>
+    <w:rPr>
+      <w:sz w:val="20"/>
+      <w:szCs w:val="20"/>
+    </w:rPr>
+  </w:style>
+  <w:style w:type="character" w:customStyle="1" w:styleId="FootnoteTextChar">
+    <w:name w:val="Footnote Text Char"/>
+    <w:basedOn w:val="DefaultParagraphFont"/>
+    <w:link w:val="FootnoteText"/>
+    <w:uiPriority w:val="99"/>
+    <w:semiHidden/>
+    <w:rsid w:val="00BD5EE3"/>
+    <w:rPr>
+      <w:sz w:val="20"/>
+      <w:szCs w:val="20"/>
+    </w:rPr>
+  </w:style>
+  <w:style w:type="character" w:styleId="FootnoteReference">
+    <w:name w:val="footnote reference"/>
+    <w:basedOn w:val="DefaultParagraphFont"/>
+    <w:uiPriority w:val="99"/>
+    <w:semiHidden/>
+    <w:unhideWhenUsed/>
+    <w:rsid w:val="00BD5EE3"/>
+    <w:rPr>
+      <w:vertAlign w:val="superscript"/>
+    </w:rPr>
+  </w:style>
+  <w:style w:type="paragraph" w:styleId="BalloonText">
+    <w:name w:val="Balloon Text"/>
+    <w:basedOn w:val="Normal"/>
+    <w:link w:val="BalloonTextChar"/>
+    <w:uiPriority w:val="99"/>
+    <w:semiHidden/>
+    <w:unhideWhenUsed/>
+    <w:rsid w:val="0022110A"/>
+    <w:pPr>
+      <w:spacing w:after="0" w:line="240" w:lineRule="auto"/>
+    </w:pPr>
+    <w:rPr>
+      <w:rFonts w:ascii="Tahoma" w:hAnsi="Tahoma" w:cs="Tahoma"/>
+      <w:sz w:val="16"/>
+      <w:szCs w:val="16"/>
+    </w:rPr>
+  </w:style>
+  <w:style w:type="character" w:customStyle="1" w:styleId="BalloonTextChar">
+    <w:name w:val="Balloon Text Char"/>
+    <w:basedOn w:val="DefaultParagraphFont"/>
+    <w:link w:val="BalloonText"/>
+    <w:uiPriority w:val="99"/>
+    <w:semiHidden/>
+    <w:rsid w:val="0022110A"/>
+    <w:rPr>
+      <w:rFonts w:ascii="Tahoma" w:hAnsi="Tahoma" w:cs="Tahoma"/>
+      <w:sz w:val="16"/>
+      <w:szCs w:val="16"/>
+    </w:rPr>
+  </w:style>
+  <w:style w:type="paragraph" w:styleId="Caption">
+    <w:name w:val="caption"/>
+    <w:basedOn w:val="Normal"/>
+    <w:next w:val="Normal"/>
+    <w:uiPriority w:val="35"/>
+    <w:unhideWhenUsed/>
+    <w:qFormat/>
+    <w:rsid w:val="009F6617"/>
+    <w:pPr>
+      <w:spacing w:after="200" w:line="240" w:lineRule="auto"/>
+    </w:pPr>
+    <w:rPr>
+      <w:b/>
+      <w:bCs/>
+      <w:color w:val="5B9BD5" w:themeColor="accent1"/>
+      <w:sz w:val="18"/>
+      <w:szCs w:val="18"/>
     </w:rPr>
   </w:style>
 </w:styles>
@@ -3111,7 +3361,7 @@
   <a:extraClrSchemeLst/>
   <a:extLst>
     <a:ext uri="{05A4C25C-085E-4340-85A3-A5531E510DB2}">
-      <thm15:themeFamily xmlns:thm15="http://schemas.microsoft.com/office/thememl/2012/main" name="Office Theme" id="{62F939B6-93AF-4DB8-9C6B-D6C7DFDC589F}" vid="{4A3C46E8-61CC-4603-A589-7422A47A8E4A}"/>
+      <thm15:themeFamily xmlns:thm15="http://schemas.microsoft.com/office/thememl/2012/main" xmlns="" name="Office Theme" id="{62F939B6-93AF-4DB8-9C6B-D6C7DFDC589F}" vid="{4A3C46E8-61CC-4603-A589-7422A47A8E4A}"/>
     </a:ext>
   </a:extLst>
 </a:theme>

</xml_diff>

<commit_message>
produce various new graphs; content for manuscript
</commit_message>
<xml_diff>
--- a/manuscript/draft.docx
+++ b/manuscript/draft.docx
@@ -163,6 +163,237 @@
         <w:lastRenderedPageBreak/>
         <w:t>Introduction</w:t>
       </w:r>
+    </w:p>
+    <w:p>
+      <w:r>
+        <w:t xml:space="preserve">In England &amp; Wales, as in much of the rich world, continual, incremental, and predictable rates of progress in matters of wealth and health have been the norm for many decades. To not make progress, year on year, at rates that have continued for </w:t>
+      </w:r>
+      <w:r>
+        <w:t>generations</w:t>
+      </w:r>
+      <w:r>
+        <w:t xml:space="preserve"> is therefore to underperform as a society, and so to regress in absolute terms and achieve less than has been achieved before is to </w:t>
+      </w:r>
+      <w:r>
+        <w:t>fail badly. In recent years macroeconomists have been puzzled at the UK’s slow rate of per capita growth in gross domestic product (GDP) since 2008</w:t>
+      </w:r>
+      <w:r>
+        <w:t>, with arguments made about the world economy may have entered a new epoch of ‘secular stagnation’, pe</w:t>
+      </w:r>
+      <w:r>
+        <w:t>rmanently slower growth in a metric that has for more than sixty years considered a key measure of societal progress</w:t>
+      </w:r>
+      <w:r>
+        <w:t xml:space="preserve">. </w:t>
+      </w:r>
+      <w:r>
+        <w:t xml:space="preserve">The economic slowdown and stagnation in the UK has, however, been considered exceptionally poor, and linked to the Austerity agenda of the Conservative led government of 2010 to the present day, in contrast to similarly affected countries which pursued policies of economic stimulus and investment instead. [REF: Wren Lewis; </w:t>
+      </w:r>
+      <w:proofErr w:type="spellStart"/>
+      <w:r>
+        <w:t>Stuckler</w:t>
+      </w:r>
+      <w:proofErr w:type="spellEnd"/>
+      <w:r>
+        <w:t xml:space="preserve">]. In the UK, this persistent gap between actual and projected GDP per capita grew from </w:t>
+      </w:r>
+      <w:r>
+        <w:t xml:space="preserve">around £6,800 per person in 2008 to more than £13,400 per person in 2015. </w:t>
+      </w:r>
+      <w:r>
+        <w:t>Income inequalities have also grown exceptionally sharply in the UK since 2010, meaning d</w:t>
+      </w:r>
+      <w:r>
+        <w:t xml:space="preserve">ivergences against long term trends in median earnings have been larger still [REF] </w:t>
+      </w:r>
+    </w:p>
+    <w:p>
+      <w:r>
+        <w:t xml:space="preserve">Progress in health, at least as measured in life expectancy, has tended to improve continually for an even longer period. In the UK, the greatest gains in life expectancy at birth occurred during the first half of the twentieth centuries, in large part due to exponential falls in infant mortality rates. These rates appear to be continuing to fall exponentially, but because the absolute risk of infant mortality is so much lower than it was three or four generations ago, the effect of these further declines on overall life expectancy have declined. Instead, what contributes most to overall changes in longevity are continuing, incremental falls in age-specific mortality risks throughout adulthood, and in particular in older years. </w:t>
+      </w:r>
+      <w:r>
+        <w:t xml:space="preserve">The probability of dying </w:t>
+      </w:r>
+      <w:r>
+        <w:t>with each add</w:t>
+      </w:r>
+      <w:r>
+        <w:t xml:space="preserve">itional year of </w:t>
+      </w:r>
+      <w:r>
+        <w:t xml:space="preserve">life typically increases, by between 10% and 11% in the UK, </w:t>
+      </w:r>
+      <w:r>
+        <w:t xml:space="preserve">from around the age of 35 years </w:t>
+      </w:r>
+      <w:r>
+        <w:t xml:space="preserve">onwards </w:t>
+      </w:r>
+      <w:r>
+        <w:t>in both males and females</w:t>
+      </w:r>
+      <w:r>
+        <w:t>. This compound growth in probability of death at each age turns a risk of less than 0.2% at age 4</w:t>
+      </w:r>
+      <w:r>
+        <w:t>0 into a risk of over 6.0% at age 80 for men, and from less than 1-in-1000 at age 40 to over 4.3% for women. [</w:t>
+      </w:r>
+      <w:proofErr w:type="gramStart"/>
+      <w:r>
+        <w:t>own</w:t>
+      </w:r>
+      <w:proofErr w:type="gramEnd"/>
+      <w:r>
+        <w:t xml:space="preserve"> calculations, year 2000] The total probability of dying between any two ages is of course an accumulation of these individually compounding age-specific mortality risks.</w:t>
+      </w:r>
+    </w:p>
+    <w:p>
+      <w:r>
+        <w:t>Age specific mort</w:t>
+      </w:r>
+      <w:r>
+        <w:t>ality risks (ASMRs) throughout much of adulthood have tended to continue to decline for almost the entirety of the twentieth cen</w:t>
+      </w:r>
+      <w:r>
+        <w:t>tury. Although some earlier forms of medical discoveries (e.g. antibiotics) and public health interventions (e.g. improved sanitation) may have picked much of the low hanging fruit in health and longevity improvements, and so the trend in ASMR improvement might be expected to be more gradual towards the end of the twentieth ce</w:t>
+      </w:r>
+      <w:r>
+        <w:t>ntury than at the start, sudden reductions in</w:t>
+      </w:r>
+      <w:r>
+        <w:t xml:space="preserve"> these ASMR trends, like the sudden change in actual against long-term projected per capita GDP following 2008, </w:t>
+      </w:r>
+      <w:r>
+        <w:t xml:space="preserve">could signal either a worrying shift in the fundamentals, a ‘secular stagnation’ in health, or a worsening </w:t>
+      </w:r>
+    </w:p>
+    <w:p>
+      <w:r>
+        <w:t>0.4 years for males and 0.7 years for females</w:t>
+      </w:r>
+    </w:p>
+    <w:p/>
+    <w:p>
+      <w:r>
+        <w:t>Links:</w:t>
+      </w:r>
+    </w:p>
+    <w:p>
+      <w:r>
+        <w:t xml:space="preserve"> </w:t>
+      </w:r>
+      <w:hyperlink r:id="rId6" w:history="1">
+        <w:r>
+          <w:rPr>
+            <w:rStyle w:val="Hyperlink"/>
+          </w:rPr>
+          <w:t>http://oxrep.oxfordjournals.org/content/31/2/217.full.pdf+html</w:t>
+        </w:r>
+      </w:hyperlink>
+    </w:p>
+    <w:p>
+      <w:hyperlink r:id="rId7" w:history="1">
+        <w:r>
+          <w:rPr>
+            <w:rStyle w:val="Hyperlink"/>
+          </w:rPr>
+          <w:t>http://ner.sagepub.com/content/231/1/R17.full.pdf+html</w:t>
+        </w:r>
+      </w:hyperlink>
+    </w:p>
+    <w:p>
+      <w:hyperlink r:id="rId8" w:history="1">
+        <w:r>
+          <w:rPr>
+            <w:rStyle w:val="Hyperlink"/>
+          </w:rPr>
+          <w:t>http://behl.berkeley.edu/files/2015/07/WP2015-06_Eichengreen.pdf</w:t>
+        </w:r>
+      </w:hyperlink>
+    </w:p>
+    <w:p>
+      <w:hyperlink r:id="rId9" w:history="1">
+        <w:r>
+          <w:rPr>
+            <w:rStyle w:val="Hyperlink"/>
+          </w:rPr>
+          <w:t>http://search.proquest.com/openview/2ff879b9c765e297515ce17b0e947e8c/1?pq-origsite=gscholar&amp;cbl=736333</w:t>
+        </w:r>
+      </w:hyperlink>
+    </w:p>
+    <w:p>
+      <w:hyperlink r:id="rId10" w:history="1">
+        <w:r>
+          <w:rPr>
+            <w:rStyle w:val="Hyperlink"/>
+          </w:rPr>
+          <w:t>http://link.springer.com/article/10.1057%2Fimfer.2015.6</w:t>
+        </w:r>
+      </w:hyperlink>
+    </w:p>
+    <w:p>
+      <w:hyperlink r:id="rId11" w:history="1">
+        <w:r>
+          <w:rPr>
+            <w:rStyle w:val="Hyperlink"/>
+          </w:rPr>
+          <w:t>http://heinonline.org/HOL/Page?handle=hein.journals/fora95&amp;div=26&amp;g_sent=1&amp;collection=journals</w:t>
+        </w:r>
+      </w:hyperlink>
+    </w:p>
+    <w:p>
+      <w:hyperlink r:id="rId12" w:history="1">
+        <w:r>
+          <w:rPr>
+            <w:rStyle w:val="Hyperlink"/>
+          </w:rPr>
+          <w:t>https://assets.documentcloud.org/documents/1678017/growing-fast-and-slow.pdf</w:t>
+        </w:r>
+      </w:hyperlink>
+    </w:p>
+    <w:p>
+      <w:hyperlink r:id="rId13" w:history="1">
+        <w:r>
+          <w:rPr>
+            <w:rStyle w:val="Hyperlink"/>
+          </w:rPr>
+          <w:t>https://assets.documentcloud.org/documents/1678017/growing-fast-and-slow.pdf</w:t>
+        </w:r>
+      </w:hyperlink>
+    </w:p>
+    <w:p>
+      <w:hyperlink r:id="rId14" w:history="1">
+        <w:r>
+          <w:rPr>
+            <w:rStyle w:val="Hyperlink"/>
+          </w:rPr>
+          <w:t>https://mainlymacro.blogspot.co.uk/2015/04/mediamacro-myth-7-strong-recovery.html</w:t>
+        </w:r>
+      </w:hyperlink>
+    </w:p>
+    <w:p>
+      <w:hyperlink r:id="rId15" w:history="1">
+        <w:r>
+          <w:rPr>
+            <w:rStyle w:val="Hyperlink"/>
+          </w:rPr>
+          <w:t>http://www.voxeu.org/article/fiscal-policy-explains-weak-recovery</w:t>
+        </w:r>
+      </w:hyperlink>
+    </w:p>
+    <w:p>
+      <w:hyperlink r:id="rId16" w:history="1">
+        <w:r>
+          <w:rPr>
+            <w:rStyle w:val="Hyperlink"/>
+          </w:rPr>
+          <w:t>http://www.lrb.co.uk/v37/n04/simon-wren-lewis/the-austerity-con</w:t>
+        </w:r>
+      </w:hyperlink>
+    </w:p>
+    <w:p>
+      <w:bookmarkStart w:id="0" w:name="_GoBack"/>
+      <w:bookmarkEnd w:id="0"/>
     </w:p>
     <w:p/>
     <w:p>
@@ -338,13 +569,7 @@
                               <w:rPr>
                                 <w:rFonts w:ascii="Cambria Math" w:hAnsi="Cambria Math"/>
                               </w:rPr>
-                              <m:t>t</m:t>
-                            </m:r>
-                            <m:r>
-                              <w:rPr>
-                                <w:rFonts w:ascii="Cambria Math" w:hAnsi="Cambria Math"/>
-                              </w:rPr>
-                              <m:t>, a, s</m:t>
+                              <m:t>t, a, s</m:t>
                             </m:r>
                           </m:sub>
                         </m:sSub>
@@ -380,13 +605,7 @@
                       <w:rPr>
                         <w:rFonts w:ascii="Cambria Math" w:hAnsi="Cambria Math"/>
                       </w:rPr>
-                      <m:t>0</m:t>
-                    </m:r>
-                    <m:r>
-                      <w:rPr>
-                        <w:rFonts w:ascii="Cambria Math" w:hAnsi="Cambria Math"/>
-                      </w:rPr>
-                      <m:t>, a,s</m:t>
+                      <m:t>0, a,s</m:t>
                     </m:r>
                   </m:sub>
                 </m:sSub>
@@ -418,13 +637,7 @@
                       <w:rPr>
                         <w:rFonts w:ascii="Cambria Math" w:hAnsi="Cambria Math"/>
                       </w:rPr>
-                      <m:t>1</m:t>
-                    </m:r>
-                    <m:r>
-                      <w:rPr>
-                        <w:rFonts w:ascii="Cambria Math" w:hAnsi="Cambria Math"/>
-                      </w:rPr>
-                      <m:t>, a,s</m:t>
+                      <m:t>1, a,s</m:t>
                     </m:r>
                   </m:sub>
                 </m:sSub>
@@ -456,13 +669,7 @@
                       <w:rPr>
                         <w:rFonts w:ascii="Cambria Math" w:hAnsi="Cambria Math"/>
                       </w:rPr>
-                      <m:t>2</m:t>
-                    </m:r>
-                    <m:r>
-                      <w:rPr>
-                        <w:rFonts w:ascii="Cambria Math" w:hAnsi="Cambria Math"/>
-                      </w:rPr>
-                      <m:t>, a,s</m:t>
+                      <m:t>2, a,s</m:t>
                     </m:r>
                   </m:sub>
                 </m:sSub>
@@ -494,13 +701,7 @@
                       <w:rPr>
                         <w:rFonts w:ascii="Cambria Math" w:hAnsi="Cambria Math"/>
                       </w:rPr>
-                      <m:t>3</m:t>
-                    </m:r>
-                    <m:r>
-                      <w:rPr>
-                        <w:rFonts w:ascii="Cambria Math" w:hAnsi="Cambria Math"/>
-                      </w:rPr>
-                      <m:t>, a,s</m:t>
+                      <m:t>3, a,s</m:t>
                     </m:r>
                   </m:sub>
                 </m:sSub>
@@ -532,13 +733,7 @@
                       <w:rPr>
                         <w:rFonts w:ascii="Cambria Math" w:hAnsi="Cambria Math"/>
                       </w:rPr>
-                      <m:t>4</m:t>
-                    </m:r>
-                    <m:r>
-                      <w:rPr>
-                        <w:rFonts w:ascii="Cambria Math" w:hAnsi="Cambria Math"/>
-                      </w:rPr>
-                      <m:t>,a,s</m:t>
+                      <m:t>4,a,s</m:t>
                     </m:r>
                   </m:sub>
                 </m:sSub>
@@ -570,13 +765,7 @@
                       <w:rPr>
                         <w:rFonts w:ascii="Cambria Math" w:hAnsi="Cambria Math"/>
                       </w:rPr>
-                      <m:t>5</m:t>
-                    </m:r>
-                    <m:r>
-                      <w:rPr>
-                        <w:rFonts w:ascii="Cambria Math" w:hAnsi="Cambria Math"/>
-                      </w:rPr>
-                      <m:t>,a,s</m:t>
+                      <m:t>5,a,s</m:t>
                     </m:r>
                   </m:sub>
                 </m:sSub>
@@ -630,13 +819,7 @@
               <w:rPr>
                 <w:rFonts w:ascii="Cambria Math" w:hAnsi="Cambria Math"/>
               </w:rPr>
-              <m:t>t</m:t>
-            </m:r>
-            <m:r>
-              <w:rPr>
-                <w:rFonts w:ascii="Cambria Math" w:hAnsi="Cambria Math"/>
-              </w:rPr>
-              <m:t>, a, s</m:t>
+              <m:t>t, a, s</m:t>
             </m:r>
           </m:sub>
         </m:sSub>
@@ -764,6 +947,7 @@
         </w:rPr>
       </w:pPr>
       <w:r>
+        <w:lastRenderedPageBreak/>
         <w:t xml:space="preserve">The above model specification was fit to ONS data for each year from 1990 to 2010 inclusive. </w:t>
       </w:r>
       <w:proofErr w:type="gramStart"/>
@@ -876,13 +1060,7 @@
                       <w:rPr>
                         <w:rFonts w:ascii="Cambria Math" w:hAnsi="Cambria Math"/>
                       </w:rPr>
-                      <m:t>t</m:t>
-                    </m:r>
-                    <m:r>
-                      <w:rPr>
-                        <w:rFonts w:ascii="Cambria Math" w:hAnsi="Cambria Math"/>
-                      </w:rPr>
-                      <m:t>, a, s</m:t>
+                      <m:t>t, a, s</m:t>
                     </m:r>
                   </m:sub>
                 </m:sSub>
@@ -948,13 +1126,7 @@
                   <w:rPr>
                     <w:rFonts w:ascii="Cambria Math" w:hAnsi="Cambria Math"/>
                   </w:rPr>
-                  <m:t>a,s</m:t>
-                </m:r>
-                <m:r>
-                  <w:rPr>
-                    <w:rFonts w:ascii="Cambria Math" w:hAnsi="Cambria Math"/>
-                  </w:rPr>
-                  <m:t>, t</m:t>
+                  <m:t>a,s, t</m:t>
                 </m:r>
               </m:sub>
               <m:sup>
@@ -1072,31 +1244,7 @@
                           <w:rPr>
                             <w:rFonts w:ascii="Cambria Math" w:hAnsi="Cambria Math"/>
                           </w:rPr>
-                          <m:t>t</m:t>
-                        </m:r>
-                        <m:r>
-                          <w:rPr>
-                            <w:rFonts w:ascii="Cambria Math" w:hAnsi="Cambria Math"/>
-                          </w:rPr>
-                          <m:t>,</m:t>
-                        </m:r>
-                        <m:r>
-                          <w:rPr>
-                            <w:rFonts w:ascii="Cambria Math" w:hAnsi="Cambria Math"/>
-                          </w:rPr>
-                          <m:t>a</m:t>
-                        </m:r>
-                        <m:r>
-                          <w:rPr>
-                            <w:rFonts w:ascii="Cambria Math" w:hAnsi="Cambria Math"/>
-                          </w:rPr>
-                          <m:t xml:space="preserve">, </m:t>
-                        </m:r>
-                        <m:r>
-                          <w:rPr>
-                            <w:rFonts w:ascii="Cambria Math" w:hAnsi="Cambria Math"/>
-                          </w:rPr>
-                          <m:t>s</m:t>
+                          <m:t>t,a, s</m:t>
                         </m:r>
                       </m:sub>
                       <m:sup>
@@ -1268,13 +1416,7 @@
           </w:tcPr>
           <w:p>
             <w:r>
-              <w:t>(</w:t>
-            </w:r>
-            <w:r>
-              <w:t>2</w:t>
-            </w:r>
-            <w:r>
-              <w:t>)</w:t>
+              <w:t>(2)</w:t>
             </w:r>
           </w:p>
         </w:tc>
@@ -1288,13 +1430,7 @@
         </w:rPr>
       </w:pPr>
       <w:r>
-        <w:t xml:space="preserve">Predicted numbers of deaths </w:t>
-      </w:r>
-      <w:r>
-        <w:t>at each age, for each sex, and</w:t>
-      </w:r>
-      <w:r>
-        <w:t xml:space="preserve"> in each year from 2011 to 2015 </w:t>
+        <w:t xml:space="preserve">Predicted numbers of deaths at each age, for each sex, and in each year from 2011 to 2015 </w:t>
       </w:r>
       <m:oMath>
         <m:sSubSup>
@@ -1731,13 +1867,7 @@
                       <w:rPr>
                         <w:rFonts w:ascii="Cambria Math" w:hAnsi="Cambria Math"/>
                       </w:rPr>
-                      <m:t>t</m:t>
-                    </m:r>
-                    <m:r>
-                      <w:rPr>
-                        <w:rFonts w:ascii="Cambria Math" w:hAnsi="Cambria Math"/>
-                      </w:rPr>
-                      <m:t>, a, s</m:t>
+                      <m:t>t, a, s</m:t>
                     </m:r>
                   </m:sub>
                   <m:sup>
@@ -1761,13 +1891,7 @@
           <w:p/>
           <w:p>
             <w:r>
-              <w:t>(</w:t>
-            </w:r>
-            <w:r>
-              <w:t>3</w:t>
-            </w:r>
-            <w:r>
-              <w:t>)</w:t>
+              <w:t>(3)</w:t>
             </w:r>
           </w:p>
         </w:tc>
@@ -1783,7 +1907,6 @@
         <w:rPr>
           <w:rFonts w:eastAsiaTheme="minorEastAsia"/>
         </w:rPr>
-        <w:lastRenderedPageBreak/>
         <w:t xml:space="preserve">Where </w:t>
       </w:r>
       <m:oMath>
@@ -1809,13 +1932,7 @@
               <w:rPr>
                 <w:rFonts w:ascii="Cambria Math" w:hAnsi="Cambria Math"/>
               </w:rPr>
-              <m:t>t</m:t>
-            </m:r>
-            <m:r>
-              <w:rPr>
-                <w:rFonts w:ascii="Cambria Math" w:hAnsi="Cambria Math"/>
-              </w:rPr>
-              <m:t>, a, s</m:t>
+              <m:t>t, a, s</m:t>
             </m:r>
           </m:sub>
           <m:sup>
@@ -1886,13 +2003,7 @@
           <w:rPr>
             <w:rFonts w:ascii="Cambria Math" w:eastAsiaTheme="minorEastAsia" w:hAnsi="Cambria Math"/>
           </w:rPr>
-          <m:t>=</m:t>
-        </m:r>
-        <m:r>
-          <w:rPr>
-            <w:rFonts w:ascii="Cambria Math" w:eastAsiaTheme="minorEastAsia" w:hAnsi="Cambria Math"/>
-          </w:rPr>
-          <m:t xml:space="preserve"> </m:t>
+          <m:t xml:space="preserve">= </m:t>
         </m:r>
         <m:sSub>
           <m:sSubPr>
@@ -1990,19 +2101,7 @@
               <w:rPr>
                 <w:rFonts w:ascii="Cambria Math" w:eastAsiaTheme="minorEastAsia" w:hAnsi="Cambria Math"/>
               </w:rPr>
-              <m:t>t,</m:t>
-            </m:r>
-            <m:r>
-              <w:rPr>
-                <w:rFonts w:ascii="Cambria Math" w:eastAsiaTheme="minorEastAsia" w:hAnsi="Cambria Math"/>
-              </w:rPr>
-              <m:t>A</m:t>
-            </m:r>
-            <m:r>
-              <w:rPr>
-                <w:rFonts w:ascii="Cambria Math" w:eastAsiaTheme="minorEastAsia" w:hAnsi="Cambria Math"/>
-              </w:rPr>
-              <m:t>,s</m:t>
+              <m:t>t,A,s</m:t>
             </m:r>
           </m:sub>
         </m:sSub>
@@ -2010,13 +2109,7 @@
           <w:rPr>
             <w:rFonts w:ascii="Cambria Math" w:eastAsiaTheme="minorEastAsia" w:hAnsi="Cambria Math"/>
           </w:rPr>
-          <m:t>=</m:t>
-        </m:r>
-        <m:r>
-          <w:rPr>
-            <w:rFonts w:ascii="Cambria Math" w:eastAsiaTheme="minorEastAsia" w:hAnsi="Cambria Math"/>
-          </w:rPr>
-          <m:t xml:space="preserve"> </m:t>
+          <m:t xml:space="preserve">= </m:t>
         </m:r>
         <m:nary>
           <m:naryPr>
@@ -2168,10 +2261,7 @@
         <w:t>Results</w:t>
       </w:r>
     </w:p>
-    <w:p>
-      <w:bookmarkStart w:id="0" w:name="_GoBack"/>
-      <w:bookmarkEnd w:id="0"/>
-    </w:p>
+    <w:p/>
     <w:p>
       <w:pPr>
         <w:pStyle w:val="Heading1"/>
@@ -2853,6 +2943,17 @@
       <w:vertAlign w:val="superscript"/>
     </w:rPr>
   </w:style>
+  <w:style w:type="character" w:styleId="Hyperlink">
+    <w:name w:val="Hyperlink"/>
+    <w:basedOn w:val="DefaultParagraphFont"/>
+    <w:uiPriority w:val="99"/>
+    <w:unhideWhenUsed/>
+    <w:rsid w:val="00224849"/>
+    <w:rPr>
+      <w:color w:val="0563C1" w:themeColor="hyperlink"/>
+      <w:u w:val="single"/>
+    </w:rPr>
+  </w:style>
 </w:styles>
 </file>
 

</xml_diff>

<commit_message>
look at 2nd order poly spec for model
</commit_message>
<xml_diff>
--- a/manuscript/draft.docx
+++ b/manuscript/draft.docx
@@ -317,14 +317,27 @@
         <w:lastRenderedPageBreak/>
         <w:t xml:space="preserve">Figure </w:t>
       </w:r>
-      <w:fldSimple w:instr=" SEQ Figure \* ARABIC ">
-        <w:r>
-          <w:rPr>
-            <w:noProof/>
-          </w:rPr>
-          <w:t>1</w:t>
-        </w:r>
-      </w:fldSimple>
+      <w:r>
+        <w:fldChar w:fldCharType="begin"/>
+      </w:r>
+      <w:r>
+        <w:instrText xml:space="preserve"> SEQ Figure \* ARABIC </w:instrText>
+      </w:r>
+      <w:r>
+        <w:fldChar w:fldCharType="separate"/>
+      </w:r>
+      <w:r>
+        <w:rPr>
+          <w:noProof/>
+        </w:rPr>
+        <w:t>1</w:t>
+      </w:r>
+      <w:r>
+        <w:rPr>
+          <w:noProof/>
+        </w:rPr>
+        <w:fldChar w:fldCharType="end"/>
+      </w:r>
       <w:r>
         <w:t xml:space="preserve"> Three UK time trends. A) Per capita GDP against trend, 1950 to 2015; B) Average percentage increase in mortality risk with each additional age of life, for males and females, from 1961 to 2015</w:t>
       </w:r>
@@ -705,31 +718,7 @@
                               <w:rPr>
                                 <w:rFonts w:ascii="Cambria Math" w:hAnsi="Cambria Math"/>
                               </w:rPr>
-                              <m:t>t</m:t>
-                            </m:r>
-                            <m:r>
-                              <w:rPr>
-                                <w:rFonts w:ascii="Cambria Math" w:hAnsi="Cambria Math"/>
-                              </w:rPr>
-                              <m:t xml:space="preserve">, </m:t>
-                            </m:r>
-                            <m:r>
-                              <w:rPr>
-                                <w:rFonts w:ascii="Cambria Math" w:hAnsi="Cambria Math"/>
-                              </w:rPr>
-                              <m:t>a</m:t>
-                            </m:r>
-                            <m:r>
-                              <w:rPr>
-                                <w:rFonts w:ascii="Cambria Math" w:hAnsi="Cambria Math"/>
-                              </w:rPr>
-                              <m:t xml:space="preserve">, </m:t>
-                            </m:r>
-                            <m:r>
-                              <w:rPr>
-                                <w:rFonts w:ascii="Cambria Math" w:hAnsi="Cambria Math"/>
-                              </w:rPr>
-                              <m:t>s</m:t>
+                              <m:t>t, a, s</m:t>
                             </m:r>
                           </m:sub>
                         </m:sSub>
@@ -765,25 +754,7 @@
                       <w:rPr>
                         <w:rFonts w:ascii="Cambria Math" w:hAnsi="Cambria Math"/>
                       </w:rPr>
-                      <m:t xml:space="preserve">0, </m:t>
-                    </m:r>
-                    <m:r>
-                      <w:rPr>
-                        <w:rFonts w:ascii="Cambria Math" w:hAnsi="Cambria Math"/>
-                      </w:rPr>
-                      <m:t>a</m:t>
-                    </m:r>
-                    <m:r>
-                      <w:rPr>
-                        <w:rFonts w:ascii="Cambria Math" w:hAnsi="Cambria Math"/>
-                      </w:rPr>
-                      <m:t>,</m:t>
-                    </m:r>
-                    <m:r>
-                      <w:rPr>
-                        <w:rFonts w:ascii="Cambria Math" w:hAnsi="Cambria Math"/>
-                      </w:rPr>
-                      <m:t>s</m:t>
+                      <m:t>0, a,s</m:t>
                     </m:r>
                   </m:sub>
                 </m:sSub>
@@ -815,25 +786,7 @@
                       <w:rPr>
                         <w:rFonts w:ascii="Cambria Math" w:hAnsi="Cambria Math"/>
                       </w:rPr>
-                      <m:t xml:space="preserve">1, </m:t>
-                    </m:r>
-                    <m:r>
-                      <w:rPr>
-                        <w:rFonts w:ascii="Cambria Math" w:hAnsi="Cambria Math"/>
-                      </w:rPr>
-                      <m:t>a</m:t>
-                    </m:r>
-                    <m:r>
-                      <w:rPr>
-                        <w:rFonts w:ascii="Cambria Math" w:hAnsi="Cambria Math"/>
-                      </w:rPr>
-                      <m:t>,</m:t>
-                    </m:r>
-                    <m:r>
-                      <w:rPr>
-                        <w:rFonts w:ascii="Cambria Math" w:hAnsi="Cambria Math"/>
-                      </w:rPr>
-                      <m:t>s</m:t>
+                      <m:t>1, a,s</m:t>
                     </m:r>
                   </m:sub>
                 </m:sSub>
@@ -841,13 +794,7 @@
                   <w:rPr>
                     <w:rFonts w:ascii="Cambria Math" w:hAnsi="Cambria Math"/>
                   </w:rPr>
-                  <m:t>t</m:t>
-                </m:r>
-                <m:r>
-                  <w:rPr>
-                    <w:rFonts w:ascii="Cambria Math" w:hAnsi="Cambria Math"/>
-                  </w:rPr>
-                  <m:t>+</m:t>
+                  <m:t>t+</m:t>
                 </m:r>
                 <m:sSub>
                   <m:sSubPr>
@@ -871,25 +818,7 @@
                       <w:rPr>
                         <w:rFonts w:ascii="Cambria Math" w:hAnsi="Cambria Math"/>
                       </w:rPr>
-                      <m:t xml:space="preserve">2, </m:t>
-                    </m:r>
-                    <m:r>
-                      <w:rPr>
-                        <w:rFonts w:ascii="Cambria Math" w:hAnsi="Cambria Math"/>
-                      </w:rPr>
-                      <m:t>a</m:t>
-                    </m:r>
-                    <m:r>
-                      <w:rPr>
-                        <w:rFonts w:ascii="Cambria Math" w:hAnsi="Cambria Math"/>
-                      </w:rPr>
-                      <m:t>,</m:t>
-                    </m:r>
-                    <m:r>
-                      <w:rPr>
-                        <w:rFonts w:ascii="Cambria Math" w:hAnsi="Cambria Math"/>
-                      </w:rPr>
-                      <m:t>s</m:t>
+                      <m:t>2, a,s</m:t>
                     </m:r>
                   </m:sub>
                 </m:sSub>
@@ -897,13 +826,7 @@
                   <w:rPr>
                     <w:rFonts w:ascii="Cambria Math" w:hAnsi="Cambria Math"/>
                   </w:rPr>
-                  <m:t>L</m:t>
-                </m:r>
-                <m:r>
-                  <w:rPr>
-                    <w:rFonts w:ascii="Cambria Math" w:hAnsi="Cambria Math"/>
-                  </w:rPr>
-                  <m:t xml:space="preserve">+ </m:t>
+                  <m:t xml:space="preserve">L+ </m:t>
                 </m:r>
                 <m:sSub>
                   <m:sSubPr>
@@ -927,25 +850,7 @@
                       <w:rPr>
                         <w:rFonts w:ascii="Cambria Math" w:hAnsi="Cambria Math"/>
                       </w:rPr>
-                      <m:t xml:space="preserve">3, </m:t>
-                    </m:r>
-                    <m:r>
-                      <w:rPr>
-                        <w:rFonts w:ascii="Cambria Math" w:hAnsi="Cambria Math"/>
-                      </w:rPr>
-                      <m:t>a</m:t>
-                    </m:r>
-                    <m:r>
-                      <w:rPr>
-                        <w:rFonts w:ascii="Cambria Math" w:hAnsi="Cambria Math"/>
-                      </w:rPr>
-                      <m:t>,</m:t>
-                    </m:r>
-                    <m:r>
-                      <w:rPr>
-                        <w:rFonts w:ascii="Cambria Math" w:hAnsi="Cambria Math"/>
-                      </w:rPr>
-                      <m:t>s</m:t>
+                      <m:t>3, a,s</m:t>
                     </m:r>
                   </m:sub>
                 </m:sSub>
@@ -953,13 +858,7 @@
                   <w:rPr>
                     <w:rFonts w:ascii="Cambria Math" w:hAnsi="Cambria Math"/>
                   </w:rPr>
-                  <m:t>Lt</m:t>
-                </m:r>
-                <m:r>
-                  <w:rPr>
-                    <w:rFonts w:ascii="Cambria Math" w:hAnsi="Cambria Math"/>
-                  </w:rPr>
-                  <m:t xml:space="preserve">+ </m:t>
+                  <m:t xml:space="preserve">Lt+ </m:t>
                 </m:r>
                 <m:sSub>
                   <m:sSubPr>
@@ -983,25 +882,7 @@
                       <w:rPr>
                         <w:rFonts w:ascii="Cambria Math" w:hAnsi="Cambria Math"/>
                       </w:rPr>
-                      <m:t>4,</m:t>
-                    </m:r>
-                    <m:r>
-                      <w:rPr>
-                        <w:rFonts w:ascii="Cambria Math" w:hAnsi="Cambria Math"/>
-                      </w:rPr>
-                      <m:t>a</m:t>
-                    </m:r>
-                    <m:r>
-                      <w:rPr>
-                        <w:rFonts w:ascii="Cambria Math" w:hAnsi="Cambria Math"/>
-                      </w:rPr>
-                      <m:t>,</m:t>
-                    </m:r>
-                    <m:r>
-                      <w:rPr>
-                        <w:rFonts w:ascii="Cambria Math" w:hAnsi="Cambria Math"/>
-                      </w:rPr>
-                      <m:t>s</m:t>
+                      <m:t>4,a,s</m:t>
                     </m:r>
                   </m:sub>
                 </m:sSub>
@@ -1009,13 +890,7 @@
                   <w:rPr>
                     <w:rFonts w:ascii="Cambria Math" w:hAnsi="Cambria Math"/>
                   </w:rPr>
-                  <m:t>R</m:t>
-                </m:r>
-                <m:r>
-                  <w:rPr>
-                    <w:rFonts w:ascii="Cambria Math" w:hAnsi="Cambria Math"/>
-                  </w:rPr>
-                  <m:t xml:space="preserve">+ </m:t>
+                  <m:t xml:space="preserve">R+ </m:t>
                 </m:r>
                 <m:sSub>
                   <m:sSubPr>
@@ -1039,25 +914,7 @@
                       <w:rPr>
                         <w:rFonts w:ascii="Cambria Math" w:hAnsi="Cambria Math"/>
                       </w:rPr>
-                      <m:t>5,</m:t>
-                    </m:r>
-                    <m:r>
-                      <w:rPr>
-                        <w:rFonts w:ascii="Cambria Math" w:hAnsi="Cambria Math"/>
-                      </w:rPr>
-                      <m:t>a</m:t>
-                    </m:r>
-                    <m:r>
-                      <w:rPr>
-                        <w:rFonts w:ascii="Cambria Math" w:hAnsi="Cambria Math"/>
-                      </w:rPr>
-                      <m:t>,</m:t>
-                    </m:r>
-                    <m:r>
-                      <w:rPr>
-                        <w:rFonts w:ascii="Cambria Math" w:hAnsi="Cambria Math"/>
-                      </w:rPr>
-                      <m:t>s</m:t>
+                      <m:t>5,a,s</m:t>
                     </m:r>
                   </m:sub>
                 </m:sSub>
@@ -1065,19 +922,7 @@
                   <w:rPr>
                     <w:rFonts w:ascii="Cambria Math" w:hAnsi="Cambria Math"/>
                   </w:rPr>
-                  <m:t>Rt</m:t>
-                </m:r>
-                <m:r>
-                  <w:rPr>
-                    <w:rFonts w:ascii="Cambria Math" w:hAnsi="Cambria Math"/>
-                  </w:rPr>
-                  <m:t xml:space="preserve">+ </m:t>
-                </m:r>
-                <m:r>
-                  <w:rPr>
-                    <w:rFonts w:ascii="Cambria Math" w:hAnsi="Cambria Math"/>
-                  </w:rPr>
-                  <m:t>ϵ</m:t>
+                  <m:t>Rt+ ϵ</m:t>
                 </m:r>
               </m:oMath>
             </m:oMathPara>
@@ -1551,31 +1396,7 @@
                           <w:rPr>
                             <w:rFonts w:ascii="Cambria Math" w:hAnsi="Cambria Math"/>
                           </w:rPr>
-                          <m:t>t</m:t>
-                        </m:r>
-                        <m:r>
-                          <w:rPr>
-                            <w:rFonts w:ascii="Cambria Math" w:hAnsi="Cambria Math"/>
-                          </w:rPr>
-                          <m:t>,</m:t>
-                        </m:r>
-                        <m:r>
-                          <w:rPr>
-                            <w:rFonts w:ascii="Cambria Math" w:hAnsi="Cambria Math"/>
-                          </w:rPr>
-                          <m:t>a</m:t>
-                        </m:r>
-                        <m:r>
-                          <w:rPr>
-                            <w:rFonts w:ascii="Cambria Math" w:hAnsi="Cambria Math"/>
-                          </w:rPr>
-                          <m:t xml:space="preserve">, </m:t>
-                        </m:r>
-                        <m:r>
-                          <w:rPr>
-                            <w:rFonts w:ascii="Cambria Math" w:hAnsi="Cambria Math"/>
-                          </w:rPr>
-                          <m:t>s</m:t>
+                          <m:t>t,a, s</m:t>
                         </m:r>
                       </m:sub>
                       <m:sup>
@@ -1631,25 +1452,7 @@
                       <w:rPr>
                         <w:rFonts w:ascii="Cambria Math" w:hAnsi="Cambria Math"/>
                       </w:rPr>
-                      <m:t xml:space="preserve">0, </m:t>
-                    </m:r>
-                    <m:r>
-                      <w:rPr>
-                        <w:rFonts w:ascii="Cambria Math" w:hAnsi="Cambria Math"/>
-                      </w:rPr>
-                      <m:t>a</m:t>
-                    </m:r>
-                    <m:r>
-                      <w:rPr>
-                        <w:rFonts w:ascii="Cambria Math" w:hAnsi="Cambria Math"/>
-                      </w:rPr>
-                      <m:t>,</m:t>
-                    </m:r>
-                    <m:r>
-                      <w:rPr>
-                        <w:rFonts w:ascii="Cambria Math" w:hAnsi="Cambria Math"/>
-                      </w:rPr>
-                      <m:t>s</m:t>
+                      <m:t>0, a,s</m:t>
                     </m:r>
                   </m:sub>
                 </m:sSub>
@@ -1681,25 +1484,7 @@
                       <w:rPr>
                         <w:rFonts w:ascii="Cambria Math" w:hAnsi="Cambria Math"/>
                       </w:rPr>
-                      <m:t xml:space="preserve">2, </m:t>
-                    </m:r>
-                    <m:r>
-                      <w:rPr>
-                        <w:rFonts w:ascii="Cambria Math" w:hAnsi="Cambria Math"/>
-                      </w:rPr>
-                      <m:t>a</m:t>
-                    </m:r>
-                    <m:r>
-                      <w:rPr>
-                        <w:rFonts w:ascii="Cambria Math" w:hAnsi="Cambria Math"/>
-                      </w:rPr>
-                      <m:t>,</m:t>
-                    </m:r>
-                    <m:r>
-                      <w:rPr>
-                        <w:rFonts w:ascii="Cambria Math" w:hAnsi="Cambria Math"/>
-                      </w:rPr>
-                      <m:t>s</m:t>
+                      <m:t>2, a,s</m:t>
                     </m:r>
                   </m:sub>
                 </m:sSub>
@@ -1723,13 +1508,7 @@
                       <w:rPr>
                         <w:rFonts w:ascii="Cambria Math" w:hAnsi="Cambria Math"/>
                       </w:rPr>
-                      <m:t>(</m:t>
-                    </m:r>
-                    <m:r>
-                      <w:rPr>
-                        <w:rFonts w:ascii="Cambria Math" w:hAnsi="Cambria Math"/>
-                      </w:rPr>
-                      <m:t>β</m:t>
+                      <m:t>(β</m:t>
                     </m:r>
                   </m:e>
                   <m:sub>
@@ -1737,25 +1516,7 @@
                       <w:rPr>
                         <w:rFonts w:ascii="Cambria Math" w:hAnsi="Cambria Math"/>
                       </w:rPr>
-                      <m:t xml:space="preserve">1, </m:t>
-                    </m:r>
-                    <m:r>
-                      <w:rPr>
-                        <w:rFonts w:ascii="Cambria Math" w:hAnsi="Cambria Math"/>
-                      </w:rPr>
-                      <m:t>a</m:t>
-                    </m:r>
-                    <m:r>
-                      <w:rPr>
-                        <w:rFonts w:ascii="Cambria Math" w:hAnsi="Cambria Math"/>
-                      </w:rPr>
-                      <m:t>,</m:t>
-                    </m:r>
-                    <m:r>
-                      <w:rPr>
-                        <w:rFonts w:ascii="Cambria Math" w:hAnsi="Cambria Math"/>
-                      </w:rPr>
-                      <m:t>s</m:t>
+                      <m:t>1, a,s</m:t>
                     </m:r>
                   </m:sub>
                 </m:sSub>
@@ -1787,25 +1548,7 @@
                       <w:rPr>
                         <w:rFonts w:ascii="Cambria Math" w:hAnsi="Cambria Math"/>
                       </w:rPr>
-                      <m:t xml:space="preserve">3, </m:t>
-                    </m:r>
-                    <m:r>
-                      <w:rPr>
-                        <w:rFonts w:ascii="Cambria Math" w:hAnsi="Cambria Math"/>
-                      </w:rPr>
-                      <m:t>a</m:t>
-                    </m:r>
-                    <m:r>
-                      <w:rPr>
-                        <w:rFonts w:ascii="Cambria Math" w:hAnsi="Cambria Math"/>
-                      </w:rPr>
-                      <m:t>,</m:t>
-                    </m:r>
-                    <m:r>
-                      <w:rPr>
-                        <w:rFonts w:ascii="Cambria Math" w:hAnsi="Cambria Math"/>
-                      </w:rPr>
-                      <m:t>s</m:t>
+                      <m:t>3, a,s</m:t>
                     </m:r>
                   </m:sub>
                 </m:sSub>
@@ -1813,19 +1556,7 @@
                   <w:rPr>
                     <w:rFonts w:ascii="Cambria Math" w:hAnsi="Cambria Math"/>
                   </w:rPr>
-                  <m:t>)</m:t>
-                </m:r>
-                <m:r>
-                  <w:rPr>
-                    <w:rFonts w:ascii="Cambria Math" w:hAnsi="Cambria Math"/>
-                  </w:rPr>
-                  <m:t>t</m:t>
-                </m:r>
-                <m:r>
-                  <w:rPr>
-                    <w:rFonts w:ascii="Cambria Math" w:hAnsi="Cambria Math"/>
-                  </w:rPr>
-                  <m:t xml:space="preserve"> </m:t>
+                  <m:t xml:space="preserve">)t </m:t>
                 </m:r>
               </m:oMath>
             </m:oMathPara>
@@ -1996,31 +1727,7 @@
                           <w:rPr>
                             <w:rFonts w:ascii="Cambria Math" w:hAnsi="Cambria Math"/>
                           </w:rPr>
-                          <m:t>t</m:t>
-                        </m:r>
-                        <m:r>
-                          <w:rPr>
-                            <w:rFonts w:ascii="Cambria Math" w:hAnsi="Cambria Math"/>
-                          </w:rPr>
-                          <m:t>,</m:t>
-                        </m:r>
-                        <m:r>
-                          <w:rPr>
-                            <w:rFonts w:ascii="Cambria Math" w:hAnsi="Cambria Math"/>
-                          </w:rPr>
-                          <m:t>a</m:t>
-                        </m:r>
-                        <m:r>
-                          <w:rPr>
-                            <w:rFonts w:ascii="Cambria Math" w:hAnsi="Cambria Math"/>
-                          </w:rPr>
-                          <m:t xml:space="preserve">, </m:t>
-                        </m:r>
-                        <m:r>
-                          <w:rPr>
-                            <w:rFonts w:ascii="Cambria Math" w:hAnsi="Cambria Math"/>
-                          </w:rPr>
-                          <m:t>s</m:t>
+                          <m:t>t,a, s</m:t>
                         </m:r>
                       </m:sub>
                       <m:sup>
@@ -2088,31 +1795,7 @@
                       <w:rPr>
                         <w:rFonts w:ascii="Cambria Math" w:hAnsi="Cambria Math"/>
                       </w:rPr>
-                      <m:t>t</m:t>
-                    </m:r>
-                    <m:r>
-                      <w:rPr>
-                        <w:rFonts w:ascii="Cambria Math" w:hAnsi="Cambria Math"/>
-                      </w:rPr>
-                      <m:t>,</m:t>
-                    </m:r>
-                    <m:r>
-                      <w:rPr>
-                        <w:rFonts w:ascii="Cambria Math" w:hAnsi="Cambria Math"/>
-                      </w:rPr>
-                      <m:t>a</m:t>
-                    </m:r>
-                    <m:r>
-                      <w:rPr>
-                        <w:rFonts w:ascii="Cambria Math" w:hAnsi="Cambria Math"/>
-                      </w:rPr>
-                      <m:t>,</m:t>
-                    </m:r>
-                    <m:r>
-                      <w:rPr>
-                        <w:rFonts w:ascii="Cambria Math" w:hAnsi="Cambria Math"/>
-                      </w:rPr>
-                      <m:t>s</m:t>
+                      <m:t>t,a,s</m:t>
                     </m:r>
                   </m:sub>
                 </m:sSub>
@@ -2156,31 +1839,7 @@
                           <w:rPr>
                             <w:rFonts w:ascii="Cambria Math" w:hAnsi="Cambria Math"/>
                           </w:rPr>
-                          <m:t>t</m:t>
-                        </m:r>
-                        <m:r>
-                          <w:rPr>
-                            <w:rFonts w:ascii="Cambria Math" w:hAnsi="Cambria Math"/>
-                          </w:rPr>
-                          <m:t>,</m:t>
-                        </m:r>
-                        <m:r>
-                          <w:rPr>
-                            <w:rFonts w:ascii="Cambria Math" w:hAnsi="Cambria Math"/>
-                          </w:rPr>
-                          <m:t>a</m:t>
-                        </m:r>
-                        <m:r>
-                          <w:rPr>
-                            <w:rFonts w:ascii="Cambria Math" w:hAnsi="Cambria Math"/>
-                          </w:rPr>
-                          <m:t xml:space="preserve">, </m:t>
-                        </m:r>
-                        <m:r>
-                          <w:rPr>
-                            <w:rFonts w:ascii="Cambria Math" w:hAnsi="Cambria Math"/>
-                          </w:rPr>
-                          <m:t>s</m:t>
+                          <m:t>t,a, s</m:t>
                         </m:r>
                       </m:sub>
                       <m:sup>
@@ -2266,31 +1925,7 @@
                           <w:rPr>
                             <w:rFonts w:ascii="Cambria Math" w:hAnsi="Cambria Math"/>
                           </w:rPr>
-                          <m:t>t</m:t>
-                        </m:r>
-                        <m:r>
-                          <w:rPr>
-                            <w:rFonts w:ascii="Cambria Math" w:hAnsi="Cambria Math"/>
-                          </w:rPr>
-                          <m:t>,</m:t>
-                        </m:r>
-                        <m:r>
-                          <w:rPr>
-                            <w:rFonts w:ascii="Cambria Math" w:hAnsi="Cambria Math"/>
-                          </w:rPr>
-                          <m:t>a</m:t>
-                        </m:r>
-                        <m:r>
-                          <w:rPr>
-                            <w:rFonts w:ascii="Cambria Math" w:hAnsi="Cambria Math"/>
-                          </w:rPr>
-                          <m:t xml:space="preserve">, </m:t>
-                        </m:r>
-                        <m:r>
-                          <w:rPr>
-                            <w:rFonts w:ascii="Cambria Math" w:hAnsi="Cambria Math"/>
-                          </w:rPr>
-                          <m:t>s</m:t>
+                          <m:t>t,a, s</m:t>
                         </m:r>
                       </m:sub>
                       <m:sup>
@@ -2358,31 +1993,7 @@
                       <w:rPr>
                         <w:rFonts w:ascii="Cambria Math" w:hAnsi="Cambria Math"/>
                       </w:rPr>
-                      <m:t>t</m:t>
-                    </m:r>
-                    <m:r>
-                      <w:rPr>
-                        <w:rFonts w:ascii="Cambria Math" w:hAnsi="Cambria Math"/>
-                      </w:rPr>
-                      <m:t>,</m:t>
-                    </m:r>
-                    <m:r>
-                      <w:rPr>
-                        <w:rFonts w:ascii="Cambria Math" w:hAnsi="Cambria Math"/>
-                      </w:rPr>
-                      <m:t>a</m:t>
-                    </m:r>
-                    <m:r>
-                      <w:rPr>
-                        <w:rFonts w:ascii="Cambria Math" w:hAnsi="Cambria Math"/>
-                      </w:rPr>
-                      <m:t>,</m:t>
-                    </m:r>
-                    <m:r>
-                      <w:rPr>
-                        <w:rFonts w:ascii="Cambria Math" w:hAnsi="Cambria Math"/>
-                      </w:rPr>
-                      <m:t>s</m:t>
+                      <m:t>t,a,s</m:t>
                     </m:r>
                   </m:sub>
                 </m:sSub>
@@ -2408,31 +2019,7 @@
                       <w:rPr>
                         <w:rFonts w:ascii="Cambria Math" w:hAnsi="Cambria Math"/>
                       </w:rPr>
-                      <m:t>t</m:t>
-                    </m:r>
-                    <m:r>
-                      <w:rPr>
-                        <w:rFonts w:ascii="Cambria Math" w:hAnsi="Cambria Math"/>
-                      </w:rPr>
-                      <m:t xml:space="preserve">, </m:t>
-                    </m:r>
-                    <m:r>
-                      <w:rPr>
-                        <w:rFonts w:ascii="Cambria Math" w:hAnsi="Cambria Math"/>
-                      </w:rPr>
-                      <m:t>a</m:t>
-                    </m:r>
-                    <m:r>
-                      <w:rPr>
-                        <w:rFonts w:ascii="Cambria Math" w:hAnsi="Cambria Math"/>
-                      </w:rPr>
-                      <m:t xml:space="preserve">, </m:t>
-                    </m:r>
-                    <m:r>
-                      <w:rPr>
-                        <w:rFonts w:ascii="Cambria Math" w:hAnsi="Cambria Math"/>
-                      </w:rPr>
-                      <m:t>s</m:t>
+                      <m:t>t, a, s</m:t>
                     </m:r>
                   </m:sub>
                   <m:sup>
@@ -2855,25 +2442,20 @@
       <w:r>
         <w:t>T</w:t>
       </w:r>
-    </w:p>
-    <w:p>
-      <w:proofErr w:type="gramStart"/>
-      <w:r>
-        <w:t>he</w:t>
-      </w:r>
-      <w:proofErr w:type="gramEnd"/>
-      <w:r>
-        <w:t xml:space="preserve"> ‘year’ row shows the overall year-on-year decline in log10 ASMR over the period 1990-2010</w:t>
+      <w:bookmarkStart w:id="0" w:name="_GoBack"/>
+      <w:bookmarkEnd w:id="0"/>
+      <w:r>
+        <w:t>he ‘year’ row shows the overall year-on-year decline in log10 ASMR over the period 1990-2010</w:t>
       </w:r>
       <w:r>
         <w:t>, once the other variables have been controlled for. It is cle</w:t>
       </w:r>
       <w:r>
-        <w:t xml:space="preserve">ar from this that the log mortality trends tend to be greatest in childhood and at around retirement age, as indicated using the vertical dashed line, </w:t>
+        <w:t xml:space="preserve">ar from this that the log mortality trends tend to be greatest in childhood and at around retirement age, as indicated using the vertical dashed line, then smaller at other ages. </w:t>
       </w:r>
       <w:r>
         <w:lastRenderedPageBreak/>
-        <w:t xml:space="preserve">then smaller at other ages. Given the absolute mortality risk is around one hundred times greater at retirement age than childhood, however, the trend at retirement age represents a larger absolute improvement in mortality over time. </w:t>
+        <w:t xml:space="preserve">Given the absolute mortality risk is around one hundred times greater at retirement age than childhood, however, the trend at retirement age represents a larger absolute improvement in mortality over time. </w:t>
       </w:r>
     </w:p>
     <w:p>
@@ -2916,14 +2498,27 @@
         <w:lastRenderedPageBreak/>
         <w:t xml:space="preserve">Figure </w:t>
       </w:r>
-      <w:fldSimple w:instr=" SEQ Figure \* ARABIC ">
-        <w:r>
-          <w:rPr>
-            <w:noProof/>
-          </w:rPr>
-          <w:t>2</w:t>
-        </w:r>
-      </w:fldSimple>
+      <w:r>
+        <w:fldChar w:fldCharType="begin"/>
+      </w:r>
+      <w:r>
+        <w:instrText xml:space="preserve"> SEQ Figure \* ARABIC </w:instrText>
+      </w:r>
+      <w:r>
+        <w:fldChar w:fldCharType="separate"/>
+      </w:r>
+      <w:r>
+        <w:rPr>
+          <w:noProof/>
+        </w:rPr>
+        <w:t>2</w:t>
+      </w:r>
+      <w:r>
+        <w:rPr>
+          <w:noProof/>
+        </w:rPr>
+        <w:fldChar w:fldCharType="end"/>
+      </w:r>
       <w:r>
         <w:t xml:space="preserve"> Point estimates and two SD confidence bands for regression coefficients used in the model</w:t>
       </w:r>
@@ -3012,14 +2607,27 @@
       <w:r>
         <w:t xml:space="preserve">Figure </w:t>
       </w:r>
-      <w:fldSimple w:instr=" SEQ Figure \* ARABIC ">
-        <w:r>
-          <w:rPr>
-            <w:noProof/>
-          </w:rPr>
-          <w:t>3</w:t>
-        </w:r>
-      </w:fldSimple>
+      <w:r>
+        <w:fldChar w:fldCharType="begin"/>
+      </w:r>
+      <w:r>
+        <w:instrText xml:space="preserve"> SEQ Figure \* ARABIC </w:instrText>
+      </w:r>
+      <w:r>
+        <w:fldChar w:fldCharType="separate"/>
+      </w:r>
+      <w:r>
+        <w:rPr>
+          <w:noProof/>
+        </w:rPr>
+        <w:t>3</w:t>
+      </w:r>
+      <w:r>
+        <w:rPr>
+          <w:noProof/>
+        </w:rPr>
+        <w:fldChar w:fldCharType="end"/>
+      </w:r>
       <w:r>
         <w:t xml:space="preserve"> Forwards and backwards model projections of select ASMRs. (A) </w:t>
       </w:r>
@@ -3151,14 +2759,27 @@
         <w:lastRenderedPageBreak/>
         <w:t xml:space="preserve">Figure </w:t>
       </w:r>
-      <w:fldSimple w:instr=" SEQ Figure \* ARABIC ">
-        <w:r>
-          <w:rPr>
-            <w:noProof/>
-          </w:rPr>
-          <w:t>4</w:t>
-        </w:r>
-      </w:fldSimple>
+      <w:r>
+        <w:fldChar w:fldCharType="begin"/>
+      </w:r>
+      <w:r>
+        <w:instrText xml:space="preserve"> SEQ Figure \* ARABIC </w:instrText>
+      </w:r>
+      <w:r>
+        <w:fldChar w:fldCharType="separate"/>
+      </w:r>
+      <w:r>
+        <w:rPr>
+          <w:noProof/>
+        </w:rPr>
+        <w:t>4</w:t>
+      </w:r>
+      <w:r>
+        <w:rPr>
+          <w:noProof/>
+        </w:rPr>
+        <w:fldChar w:fldCharType="end"/>
+      </w:r>
       <w:r>
         <w:t xml:space="preserve"> Total 'excess deaths' (actual - projected) in England &amp; Wales, for each year from 2010 to 2015.</w:t>
       </w:r>
@@ -3248,8 +2869,6 @@
       <w:r>
         <w:t xml:space="preserve">After people get beyond working age, and in particular once they become increasingly dependent on healthcare and social care services to continue living, and continue living a reasonable quality of life, then the level of investment in these services can be expected to have an effect on their mortality risks. This is exactly what the excess death estimates, and their concentration at older ages, indicate. The people most affected are likely to be particularly old and frail, and so to know the true cost of such cuts on cutting many lives a little shorter, accurate and highly disaggregated population and death count data need to be made available for persons aged more than 90 years of age. </w:t>
       </w:r>
-      <w:bookmarkStart w:id="0" w:name="_GoBack"/>
-      <w:bookmarkEnd w:id="0"/>
     </w:p>
     <w:p>
       <w:pPr>

</xml_diff>